<commit_message>
Added / Improved documentation
</commit_message>
<xml_diff>
--- a/ET.docx
+++ b/ET.docx
@@ -4,6 +4,52 @@
   <w:body>
     <w:p>
       <w:pPr>
+        <w:jc w:val="center"/>
+        <w:rPr>
+          <w:b/>
+          <w:bCs/>
+          <w:i/>
+          <w:iCs/>
+          <w:sz w:val="36"/>
+          <w:szCs w:val="36"/>
+        </w:rPr>
+      </w:pPr>
+      <w:r>
+        <w:rPr>
+          <w:b/>
+          <w:bCs/>
+          <w:i/>
+          <w:iCs/>
+          <w:sz w:val="36"/>
+          <w:szCs w:val="36"/>
+        </w:rPr>
+        <w:t xml:space="preserve">THEORICAL WORK </w:t>
+      </w:r>
+      <w:r>
+        <w:rPr>
+          <w:b/>
+          <w:bCs/>
+          <w:i/>
+          <w:iCs/>
+          <w:sz w:val="36"/>
+          <w:szCs w:val="36"/>
+        </w:rPr>
+        <w:t>2</w:t>
+      </w:r>
+      <w:r>
+        <w:rPr>
+          <w:b/>
+          <w:bCs/>
+          <w:i/>
+          <w:iCs/>
+          <w:sz w:val="36"/>
+          <w:szCs w:val="36"/>
+        </w:rPr>
+        <w:t xml:space="preserve"> SOFTWARE ENGENEERING II</w:t>
+      </w:r>
+    </w:p>
+    <w:p>
+      <w:pPr>
         <w:ind w:left="708" w:hanging="708"/>
         <w:jc w:val="center"/>
         <w:rPr>
@@ -13,120 +59,254 @@
           <w:szCs w:val="28"/>
         </w:rPr>
       </w:pPr>
-      <w:r>
+    </w:p>
+    <w:p>
+      <w:pPr>
+        <w:ind w:left="708" w:hanging="708"/>
+        <w:jc w:val="center"/>
         <w:rPr>
           <w:b/>
           <w:bCs/>
           <w:sz w:val="28"/>
           <w:szCs w:val="28"/>
         </w:rPr>
-        <w:t>ET.02.03 Segundo Problema</w:t>
-      </w:r>
-    </w:p>
-    <w:p/>
-    <w:p>
-      <w:r>
-        <w:t xml:space="preserve">In its new public transport plan of the JCCM, we have been asked to implement an application that determines the ticket price of the transport, depending on the health and age conditions of a person, and depending on the state of the pandemic. In this sense, the AI of Castilla-La Mancha will be monitored (we can assume it to be “constant” during the execution of the project, which will require an initialization of the environment), with a reduction of seats as follows: if it is less than 100 there will be no space restrictions (level 0), if it is between 100 and 200 (level 1) the capacity of the means of transport is reduced to 80%, if it is between 201 and 300 (level 2), it is reduced to 60%, if it is between 301 and 500 (level 3) the capacity is reduced to 40%, and if it is higher than 501 (level 4) to 30%. In order to avoid unnecessary movements, an increase in the ticket price will be established. For this purpose, the following rules will be used to calculate the ticket price: </w:t>
-      </w:r>
-    </w:p>
-    <w:p>
-      <w:r>
-        <w:t xml:space="preserve">• Regardless of AI status, a person who is ill, has recent contact within the last 10 days with infected persons, or has suspected symptoms of COVID will not be allowed to travel. A person with a COVID passport and not ill may travel if space is available, regardless of their occupation type. </w:t>
-      </w:r>
-    </w:p>
-    <w:p>
-      <w:r>
-        <w:t xml:space="preserve">• If there are no space restrictions (level 0), any person, regardless of age, may travel, and will receive a 60% discount if under 23 years of age, and an 80% discount if over 65 years of age. </w:t>
-      </w:r>
-    </w:p>
-    <w:p>
-      <w:r>
-        <w:t xml:space="preserve">• In Level 1, those under 23 years of age will have a 30% discount, and those over 65 will have a 50% discount. No transportation priorities are established, but places are reduced, so that a price will only be given (consider implement and throw some kind of exception) if there are places available. </w:t>
-      </w:r>
-    </w:p>
-    <w:p>
-      <w:r>
-        <w:t xml:space="preserve">• In Level 2, those under 23 years of age will have no discount, and those over 65 years of age will have an increase of 20%. At this level, of the possible reduced capacity, 60% of the places are reserved for professionals with essential professions. </w:t>
-      </w:r>
-    </w:p>
-    <w:p>
-      <w:r>
-        <w:t>• At Level 3, those under 23 years of age will have a 20% surcharge, and those over 65 years of age will have a 50% increase. At this capacity level, 80% of the available reduced space is reserved for essential professionals.</w:t>
-      </w:r>
-    </w:p>
-    <w:p>
-      <w:r>
-        <w:t>• At Level 4, those under 23 years of age will have a 50% surcharge, and those over 65 years of age will not be allowed to travel. A 90% space is reserved for people with essential professions.</w:t>
-      </w:r>
-    </w:p>
-    <w:p>
-      <w:pPr>
-        <w:rPr>
-          <w:b/>
-          <w:bCs/>
-        </w:rPr>
-      </w:pPr>
-      <w:r>
-        <w:rPr>
-          <w:b/>
-          <w:bCs/>
-        </w:rPr>
-        <w:t xml:space="preserve">It is requested: </w:t>
-      </w:r>
-    </w:p>
-    <w:p>
-      <w:r>
-        <w:t xml:space="preserve">1) Write, at least the pseudocode of the identified method. </w:t>
-      </w:r>
-    </w:p>
-    <w:p>
-      <w:r>
-        <w:t xml:space="preserve">2) Identify the variables that must be considered to test the method. </w:t>
-      </w:r>
-    </w:p>
-    <w:p>
-      <w:r>
-        <w:t xml:space="preserve">3) Identify the test values for each one of the variables previously identified, specifying the technique used to obtain each of those values). </w:t>
-      </w:r>
-    </w:p>
-    <w:p>
-      <w:r>
-        <w:t xml:space="preserve">4) Calculate the maximum possible number of test cases that could be generated from the test values. </w:t>
-      </w:r>
-    </w:p>
-    <w:p>
-      <w:pPr>
-        <w:rPr>
-          <w:u w:val="single"/>
-        </w:rPr>
-      </w:pPr>
-      <w:r>
-        <w:t>5) Define some test suites using each use.</w:t>
-      </w:r>
-    </w:p>
-    <w:p>
-      <w:r>
-        <w:lastRenderedPageBreak/>
-        <w:t>6) Define test suits to achieve pairwise coverage by using the proposed algorithm in Lectures. You can check the results by means of the software PICT1.</w:t>
-      </w:r>
-    </w:p>
-    <w:p>
-      <w:r>
-        <w:t xml:space="preserve">7) For code snippets that include decisions, propose a set of test cases to achieve coverage of decisions. </w:t>
-      </w:r>
-    </w:p>
-    <w:p>
-      <w:r>
-        <w:t xml:space="preserve">8) For code snippets that include decisions, propose test case sets to achieve MC/DC coverage. </w:t>
-      </w:r>
-    </w:p>
-    <w:p>
-      <w:r>
-        <w:t>9) Comment on the results of the number of test cases obtained in section 4, 5, and 6, as well as the execution of the oracles: what could be said about the coverage achieved?</w:t>
-      </w:r>
-    </w:p>
-    <w:p>
-      <w:pPr>
+      </w:pPr>
+      <w:r>
+        <w:rPr>
+          <w:noProof/>
+        </w:rPr>
+        <mc:AlternateContent>
+          <mc:Choice Requires="wps">
+            <w:drawing>
+              <wp:anchor distT="0" distB="0" distL="114300" distR="114300" simplePos="0" relativeHeight="251659264" behindDoc="0" locked="0" layoutInCell="1" allowOverlap="1" wp14:anchorId="15772521" wp14:editId="748454B0">
+                <wp:simplePos x="0" y="0"/>
+                <wp:positionH relativeFrom="margin">
+                  <wp:align>center</wp:align>
+                </wp:positionH>
+                <wp:positionV relativeFrom="paragraph">
+                  <wp:posOffset>114300</wp:posOffset>
+                </wp:positionV>
+                <wp:extent cx="4800600" cy="1562100"/>
+                <wp:effectExtent l="0" t="0" r="0" b="0"/>
+                <wp:wrapNone/>
+                <wp:docPr id="7" name="Cuadro de texto 7"/>
+                <wp:cNvGraphicFramePr/>
+                <a:graphic xmlns:a="http://schemas.openxmlformats.org/drawingml/2006/main">
+                  <a:graphicData uri="http://schemas.microsoft.com/office/word/2010/wordprocessingShape">
+                    <wps:wsp>
+                      <wps:cNvSpPr txBox="1"/>
+                      <wps:spPr>
+                        <a:xfrm>
+                          <a:off x="0" y="0"/>
+                          <a:ext cx="4800600" cy="1562100"/>
+                        </a:xfrm>
+                        <a:prstGeom prst="rect">
+                          <a:avLst/>
+                        </a:prstGeom>
+                        <a:noFill/>
+                        <a:ln w="6350">
+                          <a:noFill/>
+                        </a:ln>
+                      </wps:spPr>
+                      <wps:txbx>
+                        <w:txbxContent>
+                          <w:p>
+                            <w:pPr>
+                              <w:jc w:val="center"/>
+                              <w:rPr>
+                                <w:b/>
+                                <w:bCs/>
+                                <w:i/>
+                                <w:iCs/>
+                                <w:sz w:val="32"/>
+                                <w:szCs w:val="32"/>
+                                <w:lang w:val="es-ES"/>
+                              </w:rPr>
+                            </w:pPr>
+                            <w:r>
+                              <w:rPr>
+                                <w:b/>
+                                <w:bCs/>
+                                <w:i/>
+                                <w:iCs/>
+                                <w:sz w:val="32"/>
+                                <w:szCs w:val="32"/>
+                                <w:lang w:val="es-ES"/>
+                              </w:rPr>
+                              <w:t>GROUP: A03</w:t>
+                            </w:r>
+                          </w:p>
+                          <w:p>
+                            <w:pPr>
+                              <w:spacing w:after="0"/>
+                              <w:jc w:val="center"/>
+                              <w:rPr>
+                                <w:i/>
+                                <w:iCs/>
+                                <w:lang w:val="es-ES"/>
+                              </w:rPr>
+                            </w:pPr>
+                            <w:r>
+                              <w:rPr>
+                                <w:i/>
+                                <w:iCs/>
+                                <w:lang w:val="es-ES"/>
+                              </w:rPr>
+                              <w:t>Carlos Pulido Hernández</w:t>
+                            </w:r>
+                          </w:p>
+                          <w:p>
+                            <w:pPr>
+                              <w:spacing w:after="0"/>
+                              <w:jc w:val="center"/>
+                              <w:rPr>
+                                <w:i/>
+                                <w:iCs/>
+                                <w:lang w:val="es-ES"/>
+                              </w:rPr>
+                            </w:pPr>
+                            <w:r>
+                              <w:rPr>
+                                <w:i/>
+                                <w:iCs/>
+                                <w:lang w:val="es-ES"/>
+                              </w:rPr>
+                              <w:t xml:space="preserve">Alberto Quintana </w:t>
+                            </w:r>
+                            <w:r>
+                              <w:rPr>
+                                <w:i/>
+                                <w:iCs/>
+                                <w:lang w:val="es-ES"/>
+                              </w:rPr>
+                              <w:t>Algaba</w:t>
+                            </w:r>
+                          </w:p>
+                          <w:p>
+                            <w:pPr>
+                              <w:rPr>
+                                <w:lang w:val="es-ES"/>
+                              </w:rPr>
+                            </w:pPr>
+                          </w:p>
+                        </w:txbxContent>
+                      </wps:txbx>
+                      <wps:bodyPr rot="0" spcFirstLastPara="0" vertOverflow="overflow" horzOverflow="overflow" vert="horz" wrap="square" lIns="91440" tIns="45720" rIns="91440" bIns="45720" numCol="1" spcCol="0" rtlCol="0" fromWordArt="0" anchor="t" anchorCtr="0" forceAA="0" compatLnSpc="1">
+                        <a:prstTxWarp prst="textNoShape">
+                          <a:avLst/>
+                        </a:prstTxWarp>
+                        <a:noAutofit/>
+                      </wps:bodyPr>
+                    </wps:wsp>
+                  </a:graphicData>
+                </a:graphic>
+                <wp14:sizeRelV relativeFrom="margin">
+                  <wp14:pctHeight>0</wp14:pctHeight>
+                </wp14:sizeRelV>
+              </wp:anchor>
+            </w:drawing>
+          </mc:Choice>
+          <mc:Fallback>
+            <w:pict>
+              <v:shapetype w14:anchorId="15772521" id="_x0000_t202" coordsize="21600,21600" o:spt="202" path="m,l,21600r21600,l21600,xe">
+                <v:stroke joinstyle="miter"/>
+                <v:path gradientshapeok="t" o:connecttype="rect"/>
+              </v:shapetype>
+              <v:shape id="Cuadro de texto 7" o:spid="_x0000_s1026" type="#_x0000_t202" style="position:absolute;left:0;text-align:left;margin-left:0;margin-top:9pt;width:378pt;height:123pt;z-index:251659264;visibility:visible;mso-wrap-style:square;mso-height-percent:0;mso-wrap-distance-left:9pt;mso-wrap-distance-top:0;mso-wrap-distance-right:9pt;mso-wrap-distance-bottom:0;mso-position-horizontal:center;mso-position-horizontal-relative:margin;mso-position-vertical:absolute;mso-position-vertical-relative:text;mso-height-percent:0;mso-height-relative:margin;v-text-anchor:top" o:gfxdata="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" filled="f" stroked="f" strokeweight=".5pt">
+                <v:textbox>
+                  <w:txbxContent>
+                    <w:p>
+                      <w:pPr>
+                        <w:jc w:val="center"/>
+                        <w:rPr>
+                          <w:b/>
+                          <w:bCs/>
+                          <w:i/>
+                          <w:iCs/>
+                          <w:sz w:val="32"/>
+                          <w:szCs w:val="32"/>
+                          <w:lang w:val="es-ES"/>
+                        </w:rPr>
+                      </w:pPr>
+                      <w:r>
+                        <w:rPr>
+                          <w:b/>
+                          <w:bCs/>
+                          <w:i/>
+                          <w:iCs/>
+                          <w:sz w:val="32"/>
+                          <w:szCs w:val="32"/>
+                          <w:lang w:val="es-ES"/>
+                        </w:rPr>
+                        <w:t>GROUP: A03</w:t>
+                      </w:r>
+                    </w:p>
+                    <w:p>
+                      <w:pPr>
+                        <w:spacing w:after="0"/>
+                        <w:jc w:val="center"/>
+                        <w:rPr>
+                          <w:i/>
+                          <w:iCs/>
+                          <w:lang w:val="es-ES"/>
+                        </w:rPr>
+                      </w:pPr>
+                      <w:r>
+                        <w:rPr>
+                          <w:i/>
+                          <w:iCs/>
+                          <w:lang w:val="es-ES"/>
+                        </w:rPr>
+                        <w:t>Carlos Pulido Hernández</w:t>
+                      </w:r>
+                    </w:p>
+                    <w:p>
+                      <w:pPr>
+                        <w:spacing w:after="0"/>
+                        <w:jc w:val="center"/>
+                        <w:rPr>
+                          <w:i/>
+                          <w:iCs/>
+                          <w:lang w:val="es-ES"/>
+                        </w:rPr>
+                      </w:pPr>
+                      <w:r>
+                        <w:rPr>
+                          <w:i/>
+                          <w:iCs/>
+                          <w:lang w:val="es-ES"/>
+                        </w:rPr>
+                        <w:t xml:space="preserve">Alberto Quintana </w:t>
+                      </w:r>
+                      <w:r>
+                        <w:rPr>
+                          <w:i/>
+                          <w:iCs/>
+                          <w:lang w:val="es-ES"/>
+                        </w:rPr>
+                        <w:t>Algaba</w:t>
+                      </w:r>
+                    </w:p>
+                    <w:p>
+                      <w:pPr>
+                        <w:rPr>
+                          <w:lang w:val="es-ES"/>
+                        </w:rPr>
+                      </w:pPr>
+                    </w:p>
+                  </w:txbxContent>
+                </v:textbox>
+                <w10:wrap anchorx="margin"/>
+              </v:shape>
+            </w:pict>
+          </mc:Fallback>
+        </mc:AlternateContent>
+      </w:r>
+    </w:p>
+    <w:p>
+      <w:pPr>
+        <w:ind w:left="708" w:hanging="708"/>
+        <w:jc w:val="center"/>
         <w:rPr>
           <w:b/>
           <w:bCs/>
@@ -134,16 +314,1147 @@
           <w:szCs w:val="28"/>
         </w:rPr>
       </w:pPr>
-      <w:r>
+    </w:p>
+    <w:p>
+      <w:pPr>
+        <w:ind w:left="708" w:hanging="708"/>
+        <w:jc w:val="center"/>
         <w:rPr>
           <w:b/>
           <w:bCs/>
           <w:sz w:val="28"/>
           <w:szCs w:val="28"/>
         </w:rPr>
+      </w:pPr>
+    </w:p>
+    <w:p>
+      <w:pPr>
+        <w:ind w:left="708" w:hanging="708"/>
+        <w:jc w:val="center"/>
+        <w:rPr>
+          <w:b/>
+          <w:bCs/>
+          <w:sz w:val="28"/>
+          <w:szCs w:val="28"/>
+        </w:rPr>
+      </w:pPr>
+    </w:p>
+    <w:p>
+      <w:pPr>
+        <w:ind w:left="708" w:hanging="708"/>
+        <w:jc w:val="center"/>
+        <w:rPr>
+          <w:b/>
+          <w:bCs/>
+          <w:sz w:val="28"/>
+          <w:szCs w:val="28"/>
+        </w:rPr>
+      </w:pPr>
+    </w:p>
+    <w:p>
+      <w:pPr>
+        <w:ind w:left="708" w:hanging="708"/>
+        <w:jc w:val="center"/>
+        <w:rPr>
+          <w:b/>
+          <w:bCs/>
+          <w:sz w:val="28"/>
+          <w:szCs w:val="28"/>
+        </w:rPr>
+      </w:pPr>
+    </w:p>
+    <w:p>
+      <w:pPr>
+        <w:ind w:left="708" w:hanging="708"/>
+        <w:jc w:val="center"/>
+        <w:rPr>
+          <w:b/>
+          <w:bCs/>
+          <w:sz w:val="28"/>
+          <w:szCs w:val="28"/>
+        </w:rPr>
+      </w:pPr>
+    </w:p>
+    <w:sdt>
+      <w:sdtPr>
+        <w:rPr>
+          <w:rFonts w:asciiTheme="minorHAnsi" w:eastAsiaTheme="minorHAnsi" w:hAnsiTheme="minorHAnsi" w:cstheme="minorHAnsi"/>
+          <w:color w:val="auto"/>
+          <w:sz w:val="22"/>
+          <w:szCs w:val="22"/>
+          <w:lang w:val="en-GB" w:eastAsia="en-US"/>
+        </w:rPr>
+        <w:id w:val="846439636"/>
+        <w:docPartObj>
+          <w:docPartGallery w:val="Table of Contents"/>
+          <w:docPartUnique/>
+        </w:docPartObj>
+      </w:sdtPr>
+      <w:sdtEndPr>
+        <w:rPr>
+          <w:b/>
+          <w:bCs/>
+        </w:rPr>
+      </w:sdtEndPr>
+      <w:sdtContent>
+        <w:p>
+          <w:pPr>
+            <w:pStyle w:val="TtuloTDC"/>
+            <w:jc w:val="center"/>
+            <w:rPr>
+              <w:rFonts w:asciiTheme="minorHAnsi" w:hAnsiTheme="minorHAnsi" w:cstheme="minorHAnsi"/>
+              <w:b/>
+              <w:bCs/>
+              <w:color w:val="000000" w:themeColor="text1"/>
+              <w:lang w:val="en-GB"/>
+            </w:rPr>
+          </w:pPr>
+          <w:r>
+            <w:rPr>
+              <w:rFonts w:asciiTheme="minorHAnsi" w:hAnsiTheme="minorHAnsi" w:cstheme="minorHAnsi"/>
+              <w:b/>
+              <w:bCs/>
+              <w:color w:val="000000" w:themeColor="text1"/>
+              <w:lang w:val="en-GB"/>
+            </w:rPr>
+            <w:t>Content</w:t>
+          </w:r>
+        </w:p>
+        <w:p>
+          <w:pPr>
+            <w:rPr>
+              <w:lang w:eastAsia="es-ES"/>
+            </w:rPr>
+          </w:pPr>
+        </w:p>
+        <w:p>
+          <w:pPr>
+            <w:pStyle w:val="TDC1"/>
+            <w:tabs>
+              <w:tab w:val="right" w:leader="dot" w:pos="8494"/>
+            </w:tabs>
+            <w:rPr>
+              <w:rFonts w:eastAsiaTheme="minorEastAsia"/>
+              <w:noProof/>
+              <w:lang w:val="es-ES" w:eastAsia="es-ES"/>
+            </w:rPr>
+          </w:pPr>
+          <w:r>
+            <w:rPr>
+              <w:rFonts w:cstheme="minorHAnsi"/>
+            </w:rPr>
+            <w:fldChar w:fldCharType="begin"/>
+          </w:r>
+          <w:r>
+            <w:rPr>
+              <w:rFonts w:cstheme="minorHAnsi"/>
+            </w:rPr>
+            <w:instrText xml:space="preserve"> TOC \o "1-3" \h \z \u </w:instrText>
+          </w:r>
+          <w:r>
+            <w:rPr>
+              <w:rFonts w:cstheme="minorHAnsi"/>
+            </w:rPr>
+            <w:fldChar w:fldCharType="separate"/>
+          </w:r>
+          <w:hyperlink w:anchor="_Toc90930002" w:history="1">
+            <w:r>
+              <w:rPr>
+                <w:rStyle w:val="Hipervnculo"/>
+                <w:rFonts w:cstheme="minorHAnsi"/>
+                <w:b/>
+                <w:bCs/>
+                <w:noProof/>
+              </w:rPr>
+              <w:t>ET.02.03 Second Problem Description</w:t>
+            </w:r>
+            <w:r>
+              <w:rPr>
+                <w:noProof/>
+                <w:webHidden/>
+              </w:rPr>
+              <w:tab/>
+            </w:r>
+            <w:r>
+              <w:rPr>
+                <w:noProof/>
+                <w:webHidden/>
+              </w:rPr>
+              <w:fldChar w:fldCharType="begin"/>
+            </w:r>
+            <w:r>
+              <w:rPr>
+                <w:noProof/>
+                <w:webHidden/>
+              </w:rPr>
+              <w:instrText xml:space="preserve"> PAGEREF _Toc90930002 \h </w:instrText>
+            </w:r>
+            <w:r>
+              <w:rPr>
+                <w:noProof/>
+                <w:webHidden/>
+              </w:rPr>
+            </w:r>
+            <w:r>
+              <w:rPr>
+                <w:noProof/>
+                <w:webHidden/>
+              </w:rPr>
+              <w:fldChar w:fldCharType="separate"/>
+            </w:r>
+            <w:r>
+              <w:rPr>
+                <w:noProof/>
+                <w:webHidden/>
+              </w:rPr>
+              <w:t>1</w:t>
+            </w:r>
+            <w:r>
+              <w:rPr>
+                <w:noProof/>
+                <w:webHidden/>
+              </w:rPr>
+              <w:fldChar w:fldCharType="end"/>
+            </w:r>
+          </w:hyperlink>
+        </w:p>
+        <w:p>
+          <w:pPr>
+            <w:pStyle w:val="TDC1"/>
+            <w:tabs>
+              <w:tab w:val="right" w:leader="dot" w:pos="8494"/>
+            </w:tabs>
+            <w:rPr>
+              <w:rFonts w:eastAsiaTheme="minorEastAsia"/>
+              <w:noProof/>
+              <w:lang w:val="es-ES" w:eastAsia="es-ES"/>
+            </w:rPr>
+          </w:pPr>
+          <w:hyperlink w:anchor="_Toc90930003" w:history="1">
+            <w:r>
+              <w:rPr>
+                <w:rStyle w:val="Hipervnculo"/>
+                <w:rFonts w:cstheme="minorHAnsi"/>
+                <w:b/>
+                <w:bCs/>
+                <w:noProof/>
+              </w:rPr>
+              <w:t>1) Write, at least the pseudocode of the identified method.</w:t>
+            </w:r>
+            <w:r>
+              <w:rPr>
+                <w:noProof/>
+                <w:webHidden/>
+              </w:rPr>
+              <w:tab/>
+            </w:r>
+            <w:r>
+              <w:rPr>
+                <w:noProof/>
+                <w:webHidden/>
+              </w:rPr>
+              <w:fldChar w:fldCharType="begin"/>
+            </w:r>
+            <w:r>
+              <w:rPr>
+                <w:noProof/>
+                <w:webHidden/>
+              </w:rPr>
+              <w:instrText xml:space="preserve"> PAGEREF _Toc90930003 \h </w:instrText>
+            </w:r>
+            <w:r>
+              <w:rPr>
+                <w:noProof/>
+                <w:webHidden/>
+              </w:rPr>
+            </w:r>
+            <w:r>
+              <w:rPr>
+                <w:noProof/>
+                <w:webHidden/>
+              </w:rPr>
+              <w:fldChar w:fldCharType="separate"/>
+            </w:r>
+            <w:r>
+              <w:rPr>
+                <w:noProof/>
+                <w:webHidden/>
+              </w:rPr>
+              <w:t>2</w:t>
+            </w:r>
+            <w:r>
+              <w:rPr>
+                <w:noProof/>
+                <w:webHidden/>
+              </w:rPr>
+              <w:fldChar w:fldCharType="end"/>
+            </w:r>
+          </w:hyperlink>
+        </w:p>
+        <w:p>
+          <w:pPr>
+            <w:pStyle w:val="TDC1"/>
+            <w:tabs>
+              <w:tab w:val="right" w:leader="dot" w:pos="8494"/>
+            </w:tabs>
+            <w:rPr>
+              <w:rFonts w:eastAsiaTheme="minorEastAsia"/>
+              <w:noProof/>
+              <w:lang w:val="es-ES" w:eastAsia="es-ES"/>
+            </w:rPr>
+          </w:pPr>
+          <w:hyperlink w:anchor="_Toc90930004" w:history="1">
+            <w:r>
+              <w:rPr>
+                <w:rStyle w:val="Hipervnculo"/>
+                <w:rFonts w:cstheme="minorHAnsi"/>
+                <w:b/>
+                <w:bCs/>
+                <w:noProof/>
+              </w:rPr>
+              <w:t>2) Identify the variables that must be considered to test the method.</w:t>
+            </w:r>
+            <w:r>
+              <w:rPr>
+                <w:noProof/>
+                <w:webHidden/>
+              </w:rPr>
+              <w:tab/>
+            </w:r>
+            <w:r>
+              <w:rPr>
+                <w:noProof/>
+                <w:webHidden/>
+              </w:rPr>
+              <w:fldChar w:fldCharType="begin"/>
+            </w:r>
+            <w:r>
+              <w:rPr>
+                <w:noProof/>
+                <w:webHidden/>
+              </w:rPr>
+              <w:instrText xml:space="preserve"> PAGEREF _Toc90930004 \h </w:instrText>
+            </w:r>
+            <w:r>
+              <w:rPr>
+                <w:noProof/>
+                <w:webHidden/>
+              </w:rPr>
+            </w:r>
+            <w:r>
+              <w:rPr>
+                <w:noProof/>
+                <w:webHidden/>
+              </w:rPr>
+              <w:fldChar w:fldCharType="separate"/>
+            </w:r>
+            <w:r>
+              <w:rPr>
+                <w:noProof/>
+                <w:webHidden/>
+              </w:rPr>
+              <w:t>3</w:t>
+            </w:r>
+            <w:r>
+              <w:rPr>
+                <w:noProof/>
+                <w:webHidden/>
+              </w:rPr>
+              <w:fldChar w:fldCharType="end"/>
+            </w:r>
+          </w:hyperlink>
+        </w:p>
+        <w:p>
+          <w:pPr>
+            <w:pStyle w:val="TDC1"/>
+            <w:tabs>
+              <w:tab w:val="right" w:leader="dot" w:pos="8494"/>
+            </w:tabs>
+            <w:rPr>
+              <w:rFonts w:eastAsiaTheme="minorEastAsia"/>
+              <w:noProof/>
+              <w:lang w:val="es-ES" w:eastAsia="es-ES"/>
+            </w:rPr>
+          </w:pPr>
+          <w:hyperlink w:anchor="_Toc90930005" w:history="1">
+            <w:r>
+              <w:rPr>
+                <w:rStyle w:val="Hipervnculo"/>
+                <w:rFonts w:cstheme="minorHAnsi"/>
+                <w:b/>
+                <w:bCs/>
+                <w:noProof/>
+              </w:rPr>
+              <w:t>3) Identify the test values for each one of the variables previously identified, specifying the technique used to obtain each of those values).</w:t>
+            </w:r>
+            <w:r>
+              <w:rPr>
+                <w:noProof/>
+                <w:webHidden/>
+              </w:rPr>
+              <w:tab/>
+            </w:r>
+            <w:r>
+              <w:rPr>
+                <w:noProof/>
+                <w:webHidden/>
+              </w:rPr>
+              <w:fldChar w:fldCharType="begin"/>
+            </w:r>
+            <w:r>
+              <w:rPr>
+                <w:noProof/>
+                <w:webHidden/>
+              </w:rPr>
+              <w:instrText xml:space="preserve"> PAGEREF _Toc90930005 \h </w:instrText>
+            </w:r>
+            <w:r>
+              <w:rPr>
+                <w:noProof/>
+                <w:webHidden/>
+              </w:rPr>
+            </w:r>
+            <w:r>
+              <w:rPr>
+                <w:noProof/>
+                <w:webHidden/>
+              </w:rPr>
+              <w:fldChar w:fldCharType="separate"/>
+            </w:r>
+            <w:r>
+              <w:rPr>
+                <w:noProof/>
+                <w:webHidden/>
+              </w:rPr>
+              <w:t>3</w:t>
+            </w:r>
+            <w:r>
+              <w:rPr>
+                <w:noProof/>
+                <w:webHidden/>
+              </w:rPr>
+              <w:fldChar w:fldCharType="end"/>
+            </w:r>
+          </w:hyperlink>
+        </w:p>
+        <w:p>
+          <w:pPr>
+            <w:pStyle w:val="TDC1"/>
+            <w:tabs>
+              <w:tab w:val="right" w:leader="dot" w:pos="8494"/>
+            </w:tabs>
+            <w:rPr>
+              <w:rFonts w:eastAsiaTheme="minorEastAsia"/>
+              <w:noProof/>
+              <w:lang w:val="es-ES" w:eastAsia="es-ES"/>
+            </w:rPr>
+          </w:pPr>
+          <w:hyperlink w:anchor="_Toc90930006" w:history="1">
+            <w:r>
+              <w:rPr>
+                <w:rStyle w:val="Hipervnculo"/>
+                <w:rFonts w:cstheme="minorHAnsi"/>
+                <w:b/>
+                <w:bCs/>
+                <w:noProof/>
+              </w:rPr>
+              <w:t>4) Calculate the maximum possible number of test cases that could be generated from the test values.</w:t>
+            </w:r>
+            <w:r>
+              <w:rPr>
+                <w:noProof/>
+                <w:webHidden/>
+              </w:rPr>
+              <w:tab/>
+            </w:r>
+            <w:r>
+              <w:rPr>
+                <w:noProof/>
+                <w:webHidden/>
+              </w:rPr>
+              <w:fldChar w:fldCharType="begin"/>
+            </w:r>
+            <w:r>
+              <w:rPr>
+                <w:noProof/>
+                <w:webHidden/>
+              </w:rPr>
+              <w:instrText xml:space="preserve"> PAGEREF _Toc90930006 \h </w:instrText>
+            </w:r>
+            <w:r>
+              <w:rPr>
+                <w:noProof/>
+                <w:webHidden/>
+              </w:rPr>
+            </w:r>
+            <w:r>
+              <w:rPr>
+                <w:noProof/>
+                <w:webHidden/>
+              </w:rPr>
+              <w:fldChar w:fldCharType="separate"/>
+            </w:r>
+            <w:r>
+              <w:rPr>
+                <w:noProof/>
+                <w:webHidden/>
+              </w:rPr>
+              <w:t>4</w:t>
+            </w:r>
+            <w:r>
+              <w:rPr>
+                <w:noProof/>
+                <w:webHidden/>
+              </w:rPr>
+              <w:fldChar w:fldCharType="end"/>
+            </w:r>
+          </w:hyperlink>
+        </w:p>
+        <w:p>
+          <w:pPr>
+            <w:pStyle w:val="TDC1"/>
+            <w:tabs>
+              <w:tab w:val="right" w:leader="dot" w:pos="8494"/>
+            </w:tabs>
+            <w:rPr>
+              <w:rFonts w:eastAsiaTheme="minorEastAsia"/>
+              <w:noProof/>
+              <w:lang w:val="es-ES" w:eastAsia="es-ES"/>
+            </w:rPr>
+          </w:pPr>
+          <w:hyperlink w:anchor="_Toc90930007" w:history="1">
+            <w:r>
+              <w:rPr>
+                <w:rStyle w:val="Hipervnculo"/>
+                <w:rFonts w:cstheme="minorHAnsi"/>
+                <w:b/>
+                <w:bCs/>
+                <w:noProof/>
+              </w:rPr>
+              <w:t>5) Define some test suites using each use.</w:t>
+            </w:r>
+            <w:r>
+              <w:rPr>
+                <w:noProof/>
+                <w:webHidden/>
+              </w:rPr>
+              <w:tab/>
+            </w:r>
+            <w:r>
+              <w:rPr>
+                <w:noProof/>
+                <w:webHidden/>
+              </w:rPr>
+              <w:fldChar w:fldCharType="begin"/>
+            </w:r>
+            <w:r>
+              <w:rPr>
+                <w:noProof/>
+                <w:webHidden/>
+              </w:rPr>
+              <w:instrText xml:space="preserve"> PAGEREF _Toc90930007 \h </w:instrText>
+            </w:r>
+            <w:r>
+              <w:rPr>
+                <w:noProof/>
+                <w:webHidden/>
+              </w:rPr>
+            </w:r>
+            <w:r>
+              <w:rPr>
+                <w:noProof/>
+                <w:webHidden/>
+              </w:rPr>
+              <w:fldChar w:fldCharType="separate"/>
+            </w:r>
+            <w:r>
+              <w:rPr>
+                <w:noProof/>
+                <w:webHidden/>
+              </w:rPr>
+              <w:t>4</w:t>
+            </w:r>
+            <w:r>
+              <w:rPr>
+                <w:noProof/>
+                <w:webHidden/>
+              </w:rPr>
+              <w:fldChar w:fldCharType="end"/>
+            </w:r>
+          </w:hyperlink>
+        </w:p>
+        <w:p>
+          <w:pPr>
+            <w:pStyle w:val="TDC1"/>
+            <w:tabs>
+              <w:tab w:val="right" w:leader="dot" w:pos="8494"/>
+            </w:tabs>
+            <w:rPr>
+              <w:rFonts w:eastAsiaTheme="minorEastAsia"/>
+              <w:noProof/>
+              <w:lang w:val="es-ES" w:eastAsia="es-ES"/>
+            </w:rPr>
+          </w:pPr>
+          <w:hyperlink w:anchor="_Toc90930008" w:history="1">
+            <w:r>
+              <w:rPr>
+                <w:rStyle w:val="Hipervnculo"/>
+                <w:rFonts w:cstheme="minorHAnsi"/>
+                <w:b/>
+                <w:bCs/>
+                <w:noProof/>
+              </w:rPr>
+              <w:t>6) Define test suits to achieve pairwise coverage by using the proposed algorithm in Lectures. You can check the results by means of the software PICT1.</w:t>
+            </w:r>
+            <w:r>
+              <w:rPr>
+                <w:noProof/>
+                <w:webHidden/>
+              </w:rPr>
+              <w:tab/>
+            </w:r>
+            <w:r>
+              <w:rPr>
+                <w:noProof/>
+                <w:webHidden/>
+              </w:rPr>
+              <w:fldChar w:fldCharType="begin"/>
+            </w:r>
+            <w:r>
+              <w:rPr>
+                <w:noProof/>
+                <w:webHidden/>
+              </w:rPr>
+              <w:instrText xml:space="preserve"> PAGEREF _Toc90930008 \h </w:instrText>
+            </w:r>
+            <w:r>
+              <w:rPr>
+                <w:noProof/>
+                <w:webHidden/>
+              </w:rPr>
+            </w:r>
+            <w:r>
+              <w:rPr>
+                <w:noProof/>
+                <w:webHidden/>
+              </w:rPr>
+              <w:fldChar w:fldCharType="separate"/>
+            </w:r>
+            <w:r>
+              <w:rPr>
+                <w:noProof/>
+                <w:webHidden/>
+              </w:rPr>
+              <w:t>5</w:t>
+            </w:r>
+            <w:r>
+              <w:rPr>
+                <w:noProof/>
+                <w:webHidden/>
+              </w:rPr>
+              <w:fldChar w:fldCharType="end"/>
+            </w:r>
+          </w:hyperlink>
+        </w:p>
+        <w:p>
+          <w:pPr>
+            <w:pStyle w:val="TDC1"/>
+            <w:tabs>
+              <w:tab w:val="right" w:leader="dot" w:pos="8494"/>
+            </w:tabs>
+            <w:rPr>
+              <w:rFonts w:eastAsiaTheme="minorEastAsia"/>
+              <w:noProof/>
+              <w:lang w:val="es-ES" w:eastAsia="es-ES"/>
+            </w:rPr>
+          </w:pPr>
+          <w:hyperlink w:anchor="_Toc90930009" w:history="1">
+            <w:r>
+              <w:rPr>
+                <w:rStyle w:val="Hipervnculo"/>
+                <w:rFonts w:cstheme="minorHAnsi"/>
+                <w:b/>
+                <w:bCs/>
+                <w:noProof/>
+              </w:rPr>
+              <w:t>7) For code snippets that include decisions, propose a set of test cases to achieve coverage of decisions.</w:t>
+            </w:r>
+            <w:r>
+              <w:rPr>
+                <w:noProof/>
+                <w:webHidden/>
+              </w:rPr>
+              <w:tab/>
+            </w:r>
+            <w:r>
+              <w:rPr>
+                <w:noProof/>
+                <w:webHidden/>
+              </w:rPr>
+              <w:fldChar w:fldCharType="begin"/>
+            </w:r>
+            <w:r>
+              <w:rPr>
+                <w:noProof/>
+                <w:webHidden/>
+              </w:rPr>
+              <w:instrText xml:space="preserve"> PAGEREF _Toc90930009 \h </w:instrText>
+            </w:r>
+            <w:r>
+              <w:rPr>
+                <w:noProof/>
+                <w:webHidden/>
+              </w:rPr>
+            </w:r>
+            <w:r>
+              <w:rPr>
+                <w:noProof/>
+                <w:webHidden/>
+              </w:rPr>
+              <w:fldChar w:fldCharType="separate"/>
+            </w:r>
+            <w:r>
+              <w:rPr>
+                <w:noProof/>
+                <w:webHidden/>
+              </w:rPr>
+              <w:t>5</w:t>
+            </w:r>
+            <w:r>
+              <w:rPr>
+                <w:noProof/>
+                <w:webHidden/>
+              </w:rPr>
+              <w:fldChar w:fldCharType="end"/>
+            </w:r>
+          </w:hyperlink>
+        </w:p>
+        <w:p>
+          <w:pPr>
+            <w:pStyle w:val="TDC1"/>
+            <w:tabs>
+              <w:tab w:val="right" w:leader="dot" w:pos="8494"/>
+            </w:tabs>
+            <w:rPr>
+              <w:rFonts w:eastAsiaTheme="minorEastAsia"/>
+              <w:noProof/>
+              <w:lang w:val="es-ES" w:eastAsia="es-ES"/>
+            </w:rPr>
+          </w:pPr>
+          <w:hyperlink w:anchor="_Toc90930010" w:history="1">
+            <w:r>
+              <w:rPr>
+                <w:rStyle w:val="Hipervnculo"/>
+                <w:rFonts w:cstheme="minorHAnsi"/>
+                <w:b/>
+                <w:bCs/>
+                <w:noProof/>
+              </w:rPr>
+              <w:t>8) For code snippets that include decisions, propose test case sets to achieve MC/DC coverage</w:t>
+            </w:r>
+            <w:r>
+              <w:rPr>
+                <w:rStyle w:val="Hipervnculo"/>
+                <w:b/>
+                <w:bCs/>
+                <w:noProof/>
+              </w:rPr>
+              <w:t>.</w:t>
+            </w:r>
+            <w:r>
+              <w:rPr>
+                <w:noProof/>
+                <w:webHidden/>
+              </w:rPr>
+              <w:tab/>
+            </w:r>
+            <w:r>
+              <w:rPr>
+                <w:noProof/>
+                <w:webHidden/>
+              </w:rPr>
+              <w:fldChar w:fldCharType="begin"/>
+            </w:r>
+            <w:r>
+              <w:rPr>
+                <w:noProof/>
+                <w:webHidden/>
+              </w:rPr>
+              <w:instrText xml:space="preserve"> PAGEREF _Toc90930010 \h </w:instrText>
+            </w:r>
+            <w:r>
+              <w:rPr>
+                <w:noProof/>
+                <w:webHidden/>
+              </w:rPr>
+            </w:r>
+            <w:r>
+              <w:rPr>
+                <w:noProof/>
+                <w:webHidden/>
+              </w:rPr>
+              <w:fldChar w:fldCharType="separate"/>
+            </w:r>
+            <w:r>
+              <w:rPr>
+                <w:noProof/>
+                <w:webHidden/>
+              </w:rPr>
+              <w:t>7</w:t>
+            </w:r>
+            <w:r>
+              <w:rPr>
+                <w:noProof/>
+                <w:webHidden/>
+              </w:rPr>
+              <w:fldChar w:fldCharType="end"/>
+            </w:r>
+          </w:hyperlink>
+        </w:p>
+        <w:p>
+          <w:pPr>
+            <w:pStyle w:val="TDC1"/>
+            <w:tabs>
+              <w:tab w:val="right" w:leader="dot" w:pos="8494"/>
+            </w:tabs>
+            <w:rPr>
+              <w:rFonts w:eastAsiaTheme="minorEastAsia"/>
+              <w:noProof/>
+              <w:lang w:val="es-ES" w:eastAsia="es-ES"/>
+            </w:rPr>
+          </w:pPr>
+          <w:hyperlink w:anchor="_Toc90930011" w:history="1">
+            <w:r>
+              <w:rPr>
+                <w:rStyle w:val="Hipervnculo"/>
+                <w:rFonts w:cstheme="minorHAnsi"/>
+                <w:b/>
+                <w:bCs/>
+                <w:noProof/>
+              </w:rPr>
+              <w:t>9) Comment on the results of the number of test cases obtained in section 4, 5, and 6, as well as the execution of the oracles: what could be said about the coverage achieved?</w:t>
+            </w:r>
+            <w:r>
+              <w:rPr>
+                <w:noProof/>
+                <w:webHidden/>
+              </w:rPr>
+              <w:tab/>
+            </w:r>
+            <w:r>
+              <w:rPr>
+                <w:noProof/>
+                <w:webHidden/>
+              </w:rPr>
+              <w:fldChar w:fldCharType="begin"/>
+            </w:r>
+            <w:r>
+              <w:rPr>
+                <w:noProof/>
+                <w:webHidden/>
+              </w:rPr>
+              <w:instrText xml:space="preserve"> PAGEREF _Toc90930011 \h </w:instrText>
+            </w:r>
+            <w:r>
+              <w:rPr>
+                <w:noProof/>
+                <w:webHidden/>
+              </w:rPr>
+            </w:r>
+            <w:r>
+              <w:rPr>
+                <w:noProof/>
+                <w:webHidden/>
+              </w:rPr>
+              <w:fldChar w:fldCharType="separate"/>
+            </w:r>
+            <w:r>
+              <w:rPr>
+                <w:noProof/>
+                <w:webHidden/>
+              </w:rPr>
+              <w:t>10</w:t>
+            </w:r>
+            <w:r>
+              <w:rPr>
+                <w:noProof/>
+                <w:webHidden/>
+              </w:rPr>
+              <w:fldChar w:fldCharType="end"/>
+            </w:r>
+          </w:hyperlink>
+        </w:p>
+        <w:p>
+          <w:pPr>
+            <w:rPr>
+              <w:rFonts w:cstheme="minorHAnsi"/>
+            </w:rPr>
+          </w:pPr>
+          <w:r>
+            <w:rPr>
+              <w:rFonts w:cstheme="minorHAnsi"/>
+              <w:b/>
+              <w:bCs/>
+            </w:rPr>
+            <w:fldChar w:fldCharType="end"/>
+          </w:r>
+        </w:p>
+      </w:sdtContent>
+    </w:sdt>
+    <w:p>
+      <w:pPr>
+        <w:rPr>
+          <w:rFonts w:cstheme="minorHAnsi"/>
+          <w:lang w:val="es-ES"/>
+        </w:rPr>
+      </w:pPr>
+    </w:p>
+    <w:p>
+      <w:pPr>
+        <w:ind w:left="708" w:hanging="708"/>
+        <w:jc w:val="center"/>
+        <w:rPr>
+          <w:rFonts w:cstheme="minorHAnsi"/>
+          <w:b/>
+          <w:bCs/>
+          <w:sz w:val="28"/>
+          <w:szCs w:val="28"/>
+          <w:lang w:val="es-ES"/>
+        </w:rPr>
+      </w:pPr>
+    </w:p>
+    <w:p>
+      <w:pPr>
+        <w:ind w:left="708" w:hanging="708"/>
+        <w:jc w:val="center"/>
+        <w:rPr>
+          <w:rFonts w:cstheme="minorHAnsi"/>
+          <w:b/>
+          <w:bCs/>
+          <w:sz w:val="28"/>
+          <w:szCs w:val="28"/>
+          <w:lang w:val="es-ES"/>
+        </w:rPr>
+      </w:pPr>
+    </w:p>
+    <w:p>
+      <w:pPr>
+        <w:rPr>
+          <w:b/>
+          <w:bCs/>
+          <w:sz w:val="28"/>
+          <w:szCs w:val="28"/>
+          <w:lang w:val="es-ES"/>
+        </w:rPr>
+      </w:pPr>
+    </w:p>
+    <w:p>
+      <w:pPr>
+        <w:rPr>
+          <w:b/>
+          <w:bCs/>
+          <w:sz w:val="28"/>
+          <w:szCs w:val="28"/>
+          <w:lang w:val="es-ES"/>
+        </w:rPr>
+        <w:sectPr>
+          <w:footerReference w:type="default" r:id="rId11"/>
+          <w:pgSz w:w="11906" w:h="16838"/>
+          <w:pgMar w:top="1417" w:right="1701" w:bottom="1417" w:left="1701" w:header="708" w:footer="708" w:gutter="0"/>
+          <w:cols w:space="708"/>
+          <w:docGrid w:linePitch="360"/>
+        </w:sectPr>
+      </w:pPr>
+    </w:p>
+    <w:p>
+      <w:pPr>
+        <w:pStyle w:val="Ttulo1"/>
+        <w:jc w:val="center"/>
+        <w:rPr>
+          <w:rFonts w:asciiTheme="minorHAnsi" w:hAnsiTheme="minorHAnsi" w:cstheme="minorHAnsi"/>
+          <w:b/>
+          <w:bCs/>
+          <w:color w:val="000000" w:themeColor="text1"/>
+          <w:sz w:val="28"/>
+          <w:szCs w:val="28"/>
+        </w:rPr>
+      </w:pPr>
+      <w:bookmarkStart w:id="0" w:name="_Toc90930002"/>
+      <w:r>
+        <w:rPr>
+          <w:rFonts w:asciiTheme="minorHAnsi" w:hAnsiTheme="minorHAnsi" w:cstheme="minorHAnsi"/>
+          <w:b/>
+          <w:bCs/>
+          <w:color w:val="000000" w:themeColor="text1"/>
+          <w:sz w:val="28"/>
+          <w:szCs w:val="28"/>
+        </w:rPr>
+        <w:lastRenderedPageBreak/>
+        <w:t xml:space="preserve">ET.02.03 </w:t>
+      </w:r>
+      <w:r>
+        <w:rPr>
+          <w:rFonts w:asciiTheme="minorHAnsi" w:hAnsiTheme="minorHAnsi" w:cstheme="minorHAnsi"/>
+          <w:b/>
+          <w:bCs/>
+          <w:color w:val="000000" w:themeColor="text1"/>
+          <w:sz w:val="28"/>
+          <w:szCs w:val="28"/>
+        </w:rPr>
+        <w:t>Second Problem</w:t>
+      </w:r>
+      <w:r>
+        <w:rPr>
+          <w:rFonts w:asciiTheme="minorHAnsi" w:hAnsiTheme="minorHAnsi" w:cstheme="minorHAnsi"/>
+          <w:b/>
+          <w:bCs/>
+          <w:color w:val="000000" w:themeColor="text1"/>
+          <w:sz w:val="28"/>
+          <w:szCs w:val="28"/>
+        </w:rPr>
+        <w:t xml:space="preserve"> Description</w:t>
+      </w:r>
+      <w:bookmarkEnd w:id="0"/>
+    </w:p>
+    <w:p/>
+    <w:p>
+      <w:r>
+        <w:t xml:space="preserve">In its new public transport plan of the JCCM, we have been asked to implement an application that determines the ticket price of the transport, depending on the health and age conditions of a person, and depending on the state of the pandemic. In this sense, the AI of Castilla-La Mancha will be monitored (we can assume it to be “constant” during the execution of the project, which will require an initialization of the environment), with a reduction of seats as follows: if it is less than 100 there will be no space restrictions (level 0), if it is between 100 and 200 (level 1) the capacity of the means of transport is reduced to 80%, if it is between 201 and 300 (level 2), it is reduced to 60%, if it is between 301 and 500 (level 3) the capacity is reduced to 40%, and if it is higher than 501 (level 4) to 30%. In order to avoid unnecessary movements, an increase in the ticket price will be established. For this purpose, the following rules will be used to calculate the ticket price: </w:t>
+      </w:r>
+    </w:p>
+    <w:p>
+      <w:r>
+        <w:t xml:space="preserve">• Regardless of AI status, a person who is ill, has recent contact within the last 10 days with infected persons, or has suspected symptoms of COVID will not be allowed to travel. A person with a COVID passport and not ill may travel if space is available, regardless of their occupation type. </w:t>
+      </w:r>
+    </w:p>
+    <w:p>
+      <w:r>
+        <w:t xml:space="preserve">• If there are no space restrictions (level 0), any person, regardless of age, may travel, and will receive a 60% discount if under 23 years of age, and an 80% discount if over 65 years of age. </w:t>
+      </w:r>
+    </w:p>
+    <w:p>
+      <w:r>
+        <w:t xml:space="preserve">• In Level 1, those under 23 years of age will have a 30% discount, and those over 65 will have a 50% discount. No transportation priorities are established, but places are reduced, so that a price will only be given (consider implement and throw some kind of exception) if there are places available. </w:t>
+      </w:r>
+    </w:p>
+    <w:p>
+      <w:r>
+        <w:t xml:space="preserve">• In Level 2, those under 23 years of age will have no discount, and those over 65 years of age will have an increase of 20%. At this level, of the possible reduced capacity, 60% of the places are reserved for professionals with essential professions. </w:t>
+      </w:r>
+    </w:p>
+    <w:p>
+      <w:r>
+        <w:t>• At Level 3, those under 23 years of age will have a 20% surcharge, and those over 65 years of age will have a 50% increase. At this capacity level, 80% of the available reduced space is reserved for essential professionals.</w:t>
+      </w:r>
+    </w:p>
+    <w:p>
+      <w:r>
+        <w:t>• At Level 4, those under 23 years of age will have a 50% surcharge, and those over 65 years of age will not be allowed to travel. A 90% space is reserved for people with essential professions.</w:t>
+      </w:r>
+    </w:p>
+    <w:p>
+      <w:pPr>
+        <w:rPr>
+          <w:b/>
+          <w:bCs/>
+        </w:rPr>
+      </w:pPr>
+      <w:r>
+        <w:rPr>
+          <w:b/>
+          <w:bCs/>
+        </w:rPr>
+        <w:t xml:space="preserve">It is requested: </w:t>
+      </w:r>
+    </w:p>
+    <w:p>
+      <w:r>
         <w:t xml:space="preserve">1) Write, at least the pseudocode of the identified method. </w:t>
       </w:r>
     </w:p>
+    <w:p>
+      <w:r>
+        <w:t xml:space="preserve">2) Identify the variables that must be considered to test the method. </w:t>
+      </w:r>
+    </w:p>
+    <w:p>
+      <w:r>
+        <w:t xml:space="preserve">3) Identify the test values for each one of the variables previously identified, specifying the technique used to obtain each of those values). </w:t>
+      </w:r>
+    </w:p>
+    <w:p>
+      <w:r>
+        <w:t xml:space="preserve">4) Calculate the maximum possible number of test cases that could be generated from the test values. </w:t>
+      </w:r>
+    </w:p>
+    <w:p>
+      <w:pPr>
+        <w:rPr>
+          <w:u w:val="single"/>
+        </w:rPr>
+      </w:pPr>
+      <w:r>
+        <w:t>5) Define some test suites using each use.</w:t>
+      </w:r>
+    </w:p>
+    <w:p>
+      <w:r>
+        <w:t>6) Define test suits to achieve pairwise coverage by using the proposed algorithm in Lectures. You can check the results by means of the software PICT1.</w:t>
+      </w:r>
+    </w:p>
+    <w:p>
+      <w:r>
+        <w:t xml:space="preserve">7) For code snippets that include decisions, propose a set of test cases to achieve coverage of decisions. </w:t>
+      </w:r>
+    </w:p>
+    <w:p>
+      <w:r>
+        <w:t xml:space="preserve">8) For code snippets that include decisions, propose test case sets to achieve MC/DC coverage. </w:t>
+      </w:r>
+    </w:p>
+    <w:p>
+      <w:r>
+        <w:t>9) Comment on the results of the number of test cases obtained in section 4, 5, and 6, as well as the execution of the oracles: what could be said about the coverage achieved?</w:t>
+      </w:r>
+    </w:p>
+    <w:p>
+      <w:pPr>
+        <w:pStyle w:val="Ttulo1"/>
+        <w:rPr>
+          <w:rFonts w:asciiTheme="minorHAnsi" w:hAnsiTheme="minorHAnsi" w:cstheme="minorHAnsi"/>
+          <w:b/>
+          <w:bCs/>
+          <w:color w:val="000000" w:themeColor="text1"/>
+          <w:sz w:val="28"/>
+          <w:szCs w:val="28"/>
+        </w:rPr>
+      </w:pPr>
+      <w:bookmarkStart w:id="1" w:name="_Toc90930003"/>
+      <w:r>
+        <w:rPr>
+          <w:rFonts w:asciiTheme="minorHAnsi" w:hAnsiTheme="minorHAnsi" w:cstheme="minorHAnsi"/>
+          <w:b/>
+          <w:bCs/>
+          <w:color w:val="000000" w:themeColor="text1"/>
+          <w:sz w:val="28"/>
+          <w:szCs w:val="28"/>
+        </w:rPr>
+        <w:t>1) Write, at least the pseudocode of the identified method.</w:t>
+      </w:r>
+      <w:bookmarkEnd w:id="1"/>
+      <w:r>
+        <w:rPr>
+          <w:rFonts w:asciiTheme="minorHAnsi" w:hAnsiTheme="minorHAnsi" w:cstheme="minorHAnsi"/>
+          <w:b/>
+          <w:bCs/>
+          <w:color w:val="000000" w:themeColor="text1"/>
+          <w:sz w:val="28"/>
+          <w:szCs w:val="28"/>
+        </w:rPr>
+        <w:t xml:space="preserve"> </w:t>
+      </w:r>
+    </w:p>
+    <w:p/>
     <w:p>
       <w:pPr>
         <w:autoSpaceDE w:val="0"/>
@@ -1869,7 +3180,6 @@
           <w:rFonts w:ascii="Consolas" w:hAnsi="Consolas" w:cs="Consolas"/>
           <w:sz w:val="20"/>
           <w:szCs w:val="20"/>
-          <w:lang w:val="es-ES"/>
         </w:rPr>
       </w:pPr>
       <w:r>
@@ -1907,7 +3217,6 @@
           <w:color w:val="7F0055"/>
           <w:sz w:val="20"/>
           <w:szCs w:val="20"/>
-          <w:lang w:val="es-ES"/>
         </w:rPr>
         <w:t>if</w:t>
       </w:r>
@@ -1917,7 +3226,6 @@
           <w:color w:val="000000"/>
           <w:sz w:val="20"/>
           <w:szCs w:val="20"/>
-          <w:lang w:val="es-ES"/>
         </w:rPr>
         <w:t xml:space="preserve"> (</w:t>
       </w:r>
@@ -1927,7 +3235,6 @@
           <w:color w:val="6A3E3E"/>
           <w:sz w:val="20"/>
           <w:szCs w:val="20"/>
-          <w:lang w:val="es-ES"/>
         </w:rPr>
         <w:t>person</w:t>
       </w:r>
@@ -1937,7 +3244,6 @@
           <w:color w:val="000000"/>
           <w:sz w:val="20"/>
           <w:szCs w:val="20"/>
-          <w:lang w:val="es-ES"/>
         </w:rPr>
         <w:t>.getAge() &gt; 65) {</w:t>
       </w:r>
@@ -1960,37 +3266,33 @@
           <w:color w:val="000000"/>
           <w:sz w:val="20"/>
           <w:szCs w:val="20"/>
-          <w:lang w:val="es-ES"/>
-        </w:rPr>
-        <w:tab/>
-      </w:r>
-      <w:r>
-        <w:rPr>
-          <w:rFonts w:ascii="Consolas" w:hAnsi="Consolas" w:cs="Consolas"/>
-          <w:color w:val="000000"/>
-          <w:sz w:val="20"/>
-          <w:szCs w:val="20"/>
-          <w:lang w:val="es-ES"/>
-        </w:rPr>
-        <w:tab/>
-      </w:r>
-      <w:r>
-        <w:rPr>
-          <w:rFonts w:ascii="Consolas" w:hAnsi="Consolas" w:cs="Consolas"/>
-          <w:color w:val="000000"/>
-          <w:sz w:val="20"/>
-          <w:szCs w:val="20"/>
-          <w:lang w:val="es-ES"/>
-        </w:rPr>
-        <w:tab/>
-      </w:r>
-      <w:r>
-        <w:rPr>
-          <w:rFonts w:ascii="Consolas" w:hAnsi="Consolas" w:cs="Consolas"/>
-          <w:color w:val="000000"/>
-          <w:sz w:val="20"/>
-          <w:szCs w:val="20"/>
-          <w:lang w:val="es-ES"/>
+        </w:rPr>
+        <w:tab/>
+      </w:r>
+      <w:r>
+        <w:rPr>
+          <w:rFonts w:ascii="Consolas" w:hAnsi="Consolas" w:cs="Consolas"/>
+          <w:color w:val="000000"/>
+          <w:sz w:val="20"/>
+          <w:szCs w:val="20"/>
+        </w:rPr>
+        <w:tab/>
+      </w:r>
+      <w:r>
+        <w:rPr>
+          <w:rFonts w:ascii="Consolas" w:hAnsi="Consolas" w:cs="Consolas"/>
+          <w:color w:val="000000"/>
+          <w:sz w:val="20"/>
+          <w:szCs w:val="20"/>
+        </w:rPr>
+        <w:tab/>
+      </w:r>
+      <w:r>
+        <w:rPr>
+          <w:rFonts w:ascii="Consolas" w:hAnsi="Consolas" w:cs="Consolas"/>
+          <w:color w:val="000000"/>
+          <w:sz w:val="20"/>
+          <w:szCs w:val="20"/>
         </w:rPr>
         <w:tab/>
       </w:r>
@@ -3797,6 +5099,14 @@
       </w:r>
     </w:p>
     <w:p>
+      <w:pPr>
+        <w:rPr>
+          <w:rFonts w:ascii="Consolas" w:hAnsi="Consolas" w:cs="Consolas"/>
+          <w:color w:val="000000"/>
+          <w:sz w:val="20"/>
+          <w:szCs w:val="20"/>
+        </w:rPr>
+      </w:pPr>
       <w:r>
         <w:rPr>
           <w:rFonts w:ascii="Consolas" w:hAnsi="Consolas" w:cs="Consolas"/>
@@ -3808,21 +5118,26 @@
         <w:t>}</w:t>
       </w:r>
     </w:p>
-    <w:p>
-      <w:pPr>
-        <w:rPr>
+    <w:p/>
+    <w:p>
+      <w:pPr>
+        <w:pStyle w:val="Ttulo1"/>
+        <w:rPr>
+          <w:rFonts w:asciiTheme="minorHAnsi" w:hAnsiTheme="minorHAnsi" w:cstheme="minorHAnsi"/>
           <w:b/>
           <w:bCs/>
+          <w:color w:val="000000" w:themeColor="text1"/>
           <w:sz w:val="28"/>
           <w:szCs w:val="28"/>
         </w:rPr>
       </w:pPr>
-      <w:r>
-        <w:rPr>
-          <w:rFonts w:ascii="Consolas" w:hAnsi="Consolas" w:cs="Consolas"/>
+      <w:bookmarkStart w:id="2" w:name="_Toc90930004"/>
+      <w:r>
+        <w:rPr>
+          <w:rFonts w:asciiTheme="minorHAnsi" w:hAnsiTheme="minorHAnsi" w:cstheme="minorHAnsi"/>
           <w:b/>
           <w:bCs/>
-          <w:color w:val="000000"/>
+          <w:color w:val="000000" w:themeColor="text1"/>
           <w:sz w:val="28"/>
           <w:szCs w:val="28"/>
         </w:rPr>
@@ -3830,12 +5145,26 @@
       </w:r>
       <w:r>
         <w:rPr>
+          <w:rFonts w:asciiTheme="minorHAnsi" w:hAnsiTheme="minorHAnsi" w:cstheme="minorHAnsi"/>
           <w:b/>
           <w:bCs/>
+          <w:color w:val="000000" w:themeColor="text1"/>
           <w:sz w:val="28"/>
           <w:szCs w:val="28"/>
         </w:rPr>
-        <w:t xml:space="preserve"> Identify the variables that must be considered to test the method. </w:t>
+        <w:t xml:space="preserve"> Identify the variables that must be considered to test the method.</w:t>
+      </w:r>
+      <w:bookmarkEnd w:id="2"/>
+      <w:r>
+        <w:rPr>
+          <w:rFonts w:asciiTheme="minorHAnsi" w:hAnsiTheme="minorHAnsi" w:cstheme="minorHAnsi"/>
+          <w:b/>
+          <w:bCs/>
+          <w:color w:val="000000" w:themeColor="text1"/>
+          <w:sz w:val="28"/>
+          <w:szCs w:val="28"/>
+        </w:rPr>
+        <w:t xml:space="preserve"> </w:t>
       </w:r>
     </w:p>
     <w:p>
@@ -4106,21 +5435,39 @@
     <w:p/>
     <w:p>
       <w:pPr>
-        <w:rPr>
+        <w:pStyle w:val="Ttulo1"/>
+        <w:rPr>
+          <w:rFonts w:asciiTheme="minorHAnsi" w:hAnsiTheme="minorHAnsi" w:cstheme="minorHAnsi"/>
           <w:b/>
           <w:bCs/>
+          <w:color w:val="000000" w:themeColor="text1"/>
           <w:sz w:val="28"/>
           <w:szCs w:val="28"/>
         </w:rPr>
       </w:pPr>
-      <w:r>
-        <w:rPr>
+      <w:bookmarkStart w:id="3" w:name="_Toc90930005"/>
+      <w:r>
+        <w:rPr>
+          <w:rFonts w:asciiTheme="minorHAnsi" w:hAnsiTheme="minorHAnsi" w:cstheme="minorHAnsi"/>
           <w:b/>
           <w:bCs/>
+          <w:color w:val="000000" w:themeColor="text1"/>
           <w:sz w:val="28"/>
           <w:szCs w:val="28"/>
         </w:rPr>
-        <w:t xml:space="preserve">3) Identify the test values for each one of the variables previously identified, specifying the technique used to obtain each of those values). </w:t>
+        <w:t>3) Identify the test values for each one of the variables previously identified, specifying the technique used to obtain each of those values).</w:t>
+      </w:r>
+      <w:bookmarkEnd w:id="3"/>
+      <w:r>
+        <w:rPr>
+          <w:rFonts w:asciiTheme="minorHAnsi" w:hAnsiTheme="minorHAnsi" w:cstheme="minorHAnsi"/>
+          <w:b/>
+          <w:bCs/>
+          <w:color w:val="000000" w:themeColor="text1"/>
+          <w:sz w:val="28"/>
+          <w:szCs w:val="28"/>
+        </w:rPr>
+        <w:t xml:space="preserve"> </w:t>
       </w:r>
     </w:p>
     <w:p>
@@ -4433,6 +5780,43 @@
     </w:p>
     <w:p>
       <w:pPr>
+        <w:pStyle w:val="Ttulo1"/>
+        <w:rPr>
+          <w:rFonts w:asciiTheme="minorHAnsi" w:hAnsiTheme="minorHAnsi" w:cstheme="minorHAnsi"/>
+          <w:b/>
+          <w:bCs/>
+          <w:color w:val="000000" w:themeColor="text1"/>
+          <w:sz w:val="28"/>
+          <w:szCs w:val="28"/>
+        </w:rPr>
+      </w:pPr>
+      <w:bookmarkStart w:id="4" w:name="_Toc90930006"/>
+      <w:r>
+        <w:rPr>
+          <w:rFonts w:asciiTheme="minorHAnsi" w:hAnsiTheme="minorHAnsi" w:cstheme="minorHAnsi"/>
+          <w:b/>
+          <w:bCs/>
+          <w:color w:val="000000" w:themeColor="text1"/>
+          <w:sz w:val="28"/>
+          <w:szCs w:val="28"/>
+        </w:rPr>
+        <w:t>4) Calculate the maximum possible number of test cases that could be generated from the test values.</w:t>
+      </w:r>
+      <w:bookmarkEnd w:id="4"/>
+      <w:r>
+        <w:rPr>
+          <w:rFonts w:asciiTheme="minorHAnsi" w:hAnsiTheme="minorHAnsi" w:cstheme="minorHAnsi"/>
+          <w:b/>
+          <w:bCs/>
+          <w:color w:val="000000" w:themeColor="text1"/>
+          <w:sz w:val="28"/>
+          <w:szCs w:val="28"/>
+        </w:rPr>
+        <w:t xml:space="preserve"> </w:t>
+      </w:r>
+    </w:p>
+    <w:p>
+      <w:pPr>
         <w:rPr>
           <w:b/>
           <w:bCs/>
@@ -4440,513 +5824,512 @@
           <w:szCs w:val="28"/>
         </w:rPr>
       </w:pPr>
-      <w:r>
+    </w:p>
+    <w:p>
+      <w:r>
+        <w:t xml:space="preserve">In this case, as we are dealing with </w:t>
+      </w:r>
+      <w:r>
+        <w:t>integers that can get any value from -Inf to +Inf, we can have infinite number of test cases.</w:t>
+      </w:r>
+    </w:p>
+    <w:p>
+      <w:r>
+        <w:t>If we consider the test values previously generated:</w:t>
+      </w:r>
+    </w:p>
+    <w:p>
+      <w:r>
+        <w:rPr>
+          <w:rFonts w:cstheme="minorHAnsi"/>
+          <w:b/>
+          <w:bCs/>
+          <w:color w:val="000000"/>
+        </w:rPr>
+        <w:t>l</w:t>
+      </w:r>
+      <w:r>
+        <w:rPr>
+          <w:rFonts w:cstheme="minorHAnsi"/>
+          <w:b/>
+          <w:bCs/>
+          <w:color w:val="000000"/>
+        </w:rPr>
+        <w:t>evel</w:t>
+      </w:r>
+      <w:r>
+        <w:rPr>
+          <w:rFonts w:cstheme="minorHAnsi"/>
+          <w:b/>
+          <w:bCs/>
+          <w:color w:val="000000"/>
+        </w:rPr>
+        <w:t>:</w:t>
+      </w:r>
+      <w:r>
+        <w:rPr>
+          <w:b/>
+          <w:bCs/>
+        </w:rPr>
+        <w:t xml:space="preserve"> -</w:t>
+      </w:r>
+      <w:r>
+        <w:t>2247483648,-2147483649,-2147483648,-2147483647,-</w:t>
+      </w:r>
+      <w:r>
+        <w:t>1,0,1,2,3,4,5,</w:t>
+      </w:r>
+      <w:r>
+        <w:t>2147483646</w:t>
+      </w:r>
+      <w:r>
+        <w:t>,</w:t>
+      </w:r>
+      <w:r>
+        <w:t xml:space="preserve"> 2147483647</w:t>
+      </w:r>
+      <w:r>
+        <w:t>,</w:t>
+      </w:r>
+      <w:r>
+        <w:t>2147483648</w:t>
+      </w:r>
+      <w:r>
+        <w:t>,2247483648</w:t>
+      </w:r>
+      <w:r>
+        <w:t xml:space="preserve">. </w:t>
+      </w:r>
+      <w:r>
+        <w:rPr>
+          <w:b/>
+          <w:bCs/>
+          <w:i/>
+          <w:iCs/>
+        </w:rPr>
+        <w:t xml:space="preserve">(There are </w:t>
+      </w:r>
+      <w:r>
+        <w:rPr>
+          <w:b/>
+          <w:bCs/>
+          <w:i/>
+          <w:iCs/>
+        </w:rPr>
+        <w:t>15</w:t>
+      </w:r>
+      <w:r>
+        <w:rPr>
+          <w:b/>
+          <w:bCs/>
+          <w:i/>
+          <w:iCs/>
+        </w:rPr>
+        <w:t xml:space="preserve"> possible values).</w:t>
+      </w:r>
+    </w:p>
+    <w:p>
+      <w:r>
+        <w:rPr>
+          <w:b/>
+          <w:bCs/>
+        </w:rPr>
+        <w:t>age:-</w:t>
+      </w:r>
+      <w:r>
+        <w:t>2247483648,-2147483649,-2147483648,-</w:t>
+      </w:r>
+      <w:r>
+        <w:t xml:space="preserve"> 2147483647,22,23,24,64,65,66,2147483646, 2147483647,2147483648,0,30,69</w:t>
+      </w:r>
+      <w:r>
+        <w:t>,2247483648</w:t>
+      </w:r>
+      <w:r>
+        <w:t xml:space="preserve">. </w:t>
+      </w:r>
+      <w:r>
+        <w:rPr>
+          <w:b/>
+          <w:bCs/>
+          <w:i/>
+          <w:iCs/>
+        </w:rPr>
+        <w:t>(There are 1</w:t>
+      </w:r>
+      <w:r>
+        <w:rPr>
+          <w:b/>
+          <w:bCs/>
+          <w:i/>
+          <w:iCs/>
+        </w:rPr>
+        <w:t>7</w:t>
+      </w:r>
+      <w:r>
+        <w:rPr>
+          <w:b/>
+          <w:bCs/>
+          <w:i/>
+          <w:iCs/>
+        </w:rPr>
+        <w:t xml:space="preserve"> </w:t>
+      </w:r>
+      <w:r>
+        <w:rPr>
+          <w:b/>
+          <w:bCs/>
+          <w:i/>
+          <w:iCs/>
+        </w:rPr>
+        <w:t>possible</w:t>
+      </w:r>
+      <w:r>
+        <w:rPr>
+          <w:b/>
+          <w:bCs/>
+          <w:i/>
+          <w:iCs/>
+        </w:rPr>
+        <w:t xml:space="preserve"> values).</w:t>
+      </w:r>
+      <w:r>
+        <w:t xml:space="preserve">  </w:t>
+      </w:r>
+    </w:p>
+    <w:p>
+      <w:r>
+        <w:t xml:space="preserve">Maximum number of combinations: </w:t>
+      </w:r>
+      <w:r>
+        <w:t>1</w:t>
+      </w:r>
+      <w:r>
+        <w:t>5</w:t>
+      </w:r>
+      <w:r>
+        <w:t>*</w:t>
+      </w:r>
+      <w:r>
+        <w:t>1</w:t>
+      </w:r>
+      <w:r>
+        <w:t>7</w:t>
+      </w:r>
+      <w:r>
+        <w:t xml:space="preserve"> =</w:t>
+      </w:r>
+      <w:r>
+        <w:t xml:space="preserve"> </w:t>
+      </w:r>
+      <w:r>
+        <w:t>2</w:t>
+      </w:r>
+      <w:r>
+        <w:t>55</w:t>
+      </w:r>
+      <w:r>
+        <w:t xml:space="preserve"> </w:t>
+      </w:r>
+      <w:r>
+        <w:t>test cases</w:t>
+      </w:r>
+      <w:r>
+        <w:t>. This test cases will represent most of the scenarios.</w:t>
+      </w:r>
+      <w:r>
+        <w:t xml:space="preserve"> So, we have reduced the number of cases significantly.</w:t>
+      </w:r>
+    </w:p>
+    <w:p>
+      <w:r>
+        <w:t>For calculating the ticket cost there are two preconditions:</w:t>
+      </w:r>
+    </w:p>
+    <w:p>
+      <w:pPr>
+        <w:rPr>
+          <w:b/>
+          <w:bCs/>
+        </w:rPr>
+      </w:pPr>
+      <w:r>
+        <w:rPr>
+          <w:b/>
+          <w:bCs/>
+        </w:rPr>
+        <w:tab/>
+        <w:t>- The person must be healthy.</w:t>
+      </w:r>
+    </w:p>
+    <w:p>
+      <w:pPr>
+        <w:rPr>
+          <w:b/>
+          <w:bCs/>
+        </w:rPr>
+      </w:pPr>
+      <w:r>
+        <w:rPr>
+          <w:b/>
+          <w:bCs/>
+        </w:rPr>
+        <w:tab/>
+        <w:t>- There musts be seats to assign to the person.</w:t>
+      </w:r>
+    </w:p>
+    <w:p/>
+    <w:p>
+      <w:pPr>
+        <w:pStyle w:val="Ttulo1"/>
+        <w:rPr>
+          <w:rFonts w:asciiTheme="minorHAnsi" w:hAnsiTheme="minorHAnsi" w:cstheme="minorHAnsi"/>
+          <w:b/>
+          <w:bCs/>
+          <w:color w:val="000000" w:themeColor="text1"/>
+          <w:sz w:val="28"/>
+          <w:szCs w:val="28"/>
+        </w:rPr>
+      </w:pPr>
+      <w:bookmarkStart w:id="5" w:name="_Toc90930007"/>
+      <w:r>
+        <w:rPr>
+          <w:rFonts w:asciiTheme="minorHAnsi" w:hAnsiTheme="minorHAnsi" w:cstheme="minorHAnsi"/>
+          <w:b/>
+          <w:bCs/>
+          <w:color w:val="000000" w:themeColor="text1"/>
+          <w:sz w:val="28"/>
+          <w:szCs w:val="28"/>
+        </w:rPr>
+        <w:t>5) Define some test suites using each use.</w:t>
+      </w:r>
+      <w:bookmarkEnd w:id="5"/>
+    </w:p>
+    <w:p>
+      <w:pPr>
         <w:rPr>
           <w:b/>
           <w:bCs/>
           <w:sz w:val="28"/>
           <w:szCs w:val="28"/>
         </w:rPr>
-        <w:t xml:space="preserve">4) Calculate the maximum possible number of test cases that could be generated from the test values. </w:t>
-      </w:r>
-    </w:p>
-    <w:p>
-      <w:pPr>
-        <w:rPr>
+      </w:pPr>
+    </w:p>
+    <w:p>
+      <w:r>
+        <w:t>{</w:t>
+      </w:r>
+      <w:r>
+        <w:t>level,</w:t>
+      </w:r>
+      <w:r>
+        <w:t>age</w:t>
+      </w:r>
+      <w:r>
+        <w:t>}</w:t>
+      </w:r>
+    </w:p>
+    <w:p>
+      <w:r>
+        <w:t xml:space="preserve">Test suite </w:t>
+      </w:r>
+      <w:r>
+        <w:t>1</w:t>
+      </w:r>
+      <w:r>
+        <w:t>: {0,</w:t>
+      </w:r>
+      <w:r>
+        <w:t xml:space="preserve"> </w:t>
+      </w:r>
+      <w:r>
+        <w:t>23</w:t>
+      </w:r>
+      <w:r>
+        <w:t>}</w:t>
+      </w:r>
+    </w:p>
+    <w:p>
+      <w:r>
+        <w:t xml:space="preserve">Test suite </w:t>
+      </w:r>
+      <w:r>
+        <w:t>2</w:t>
+      </w:r>
+      <w:r>
+        <w:t>: {1,</w:t>
+      </w:r>
+      <w:r>
+        <w:t xml:space="preserve"> </w:t>
+      </w:r>
+      <w:r>
+        <w:t>66</w:t>
+      </w:r>
+      <w:r>
+        <w:t>}</w:t>
+      </w:r>
+    </w:p>
+    <w:p>
+      <w:r>
+        <w:t xml:space="preserve">Test suite </w:t>
+      </w:r>
+      <w:r>
+        <w:t>3</w:t>
+      </w:r>
+      <w:r>
+        <w:t>: {2,</w:t>
+      </w:r>
+      <w:r>
+        <w:t xml:space="preserve"> </w:t>
+      </w:r>
+      <w:r>
+        <w:t>6</w:t>
+      </w:r>
+      <w:r>
+        <w:t>5}</w:t>
+      </w:r>
+    </w:p>
+    <w:p>
+      <w:r>
+        <w:t xml:space="preserve">Test suite </w:t>
+      </w:r>
+      <w:r>
+        <w:t>4</w:t>
+      </w:r>
+      <w:r>
+        <w:t>: {3,</w:t>
+      </w:r>
+      <w:r>
+        <w:t xml:space="preserve"> </w:t>
+      </w:r>
+      <w:r>
+        <w:t>6</w:t>
+      </w:r>
+      <w:r>
+        <w:t>4}</w:t>
+      </w:r>
+    </w:p>
+    <w:p>
+      <w:r>
+        <w:t xml:space="preserve">Test suite </w:t>
+      </w:r>
+      <w:r>
+        <w:t>5</w:t>
+      </w:r>
+      <w:r>
+        <w:t>: {4,</w:t>
+      </w:r>
+      <w:r>
+        <w:t xml:space="preserve"> </w:t>
+      </w:r>
+      <w:r>
+        <w:t>24}</w:t>
+      </w:r>
+    </w:p>
+    <w:p>
+      <w:r>
+        <w:t xml:space="preserve">These are some test suites, </w:t>
+      </w:r>
+      <w:r>
+        <w:t>however,</w:t>
+      </w:r>
+      <w:r>
+        <w:t xml:space="preserve"> to reach each use coverage, 17 test cases are needed (each value of a variable must be taken at least once).</w:t>
+      </w:r>
+    </w:p>
+    <w:p/>
+    <w:p>
+      <w:pPr>
+        <w:pStyle w:val="Ttulo1"/>
+        <w:rPr>
+          <w:rFonts w:asciiTheme="minorHAnsi" w:hAnsiTheme="minorHAnsi" w:cstheme="minorHAnsi"/>
           <w:b/>
           <w:bCs/>
+          <w:color w:val="000000" w:themeColor="text1"/>
           <w:sz w:val="28"/>
           <w:szCs w:val="28"/>
         </w:rPr>
       </w:pPr>
-    </w:p>
-    <w:p>
-      <w:r>
-        <w:t xml:space="preserve">In this case, as we are dealing with </w:t>
-      </w:r>
-      <w:r>
-        <w:t>integers that can get any value from -Inf to +Inf, we can have infinite number of test cases.</w:t>
-      </w:r>
-    </w:p>
-    <w:p>
-      <w:r>
-        <w:t>If we consider the test values previously generated:</w:t>
-      </w:r>
-    </w:p>
-    <w:p>
-      <w:r>
-        <w:rPr>
-          <w:rFonts w:cstheme="minorHAnsi"/>
+      <w:bookmarkStart w:id="6" w:name="_Toc90930008"/>
+      <w:r>
+        <w:rPr>
+          <w:rFonts w:asciiTheme="minorHAnsi" w:hAnsiTheme="minorHAnsi" w:cstheme="minorHAnsi"/>
           <w:b/>
           <w:bCs/>
-          <w:color w:val="000000"/>
-        </w:rPr>
-        <w:t>l</w:t>
-      </w:r>
-      <w:r>
-        <w:rPr>
-          <w:rFonts w:cstheme="minorHAnsi"/>
+          <w:color w:val="000000" w:themeColor="text1"/>
+          <w:sz w:val="28"/>
+          <w:szCs w:val="28"/>
+        </w:rPr>
+        <w:t>6) Define test suits to achieve pairwise coverage by using the proposed algorithm in Lectures. You can check the results by means of the software PICT1.</w:t>
+      </w:r>
+      <w:bookmarkEnd w:id="6"/>
+    </w:p>
+    <w:p/>
+    <w:p>
+      <w:r>
+        <w:t>Firstly, we have to consider the values each variable can take</w:t>
+      </w:r>
+      <w:r>
+        <w:t xml:space="preserve">. </w:t>
+      </w:r>
+      <w:r>
+        <w:t>On</w:t>
+      </w:r>
+      <w:r>
+        <w:t>ce this is done, we must achieve pairwise coverage. Due to the number of variables and the  number of values they can take, we will make use software PICT1.</w:t>
+      </w:r>
+      <w:r>
+        <w:t xml:space="preserve"> In the file test-results there are a total of </w:t>
+      </w:r>
+      <w:r>
+        <w:t>2</w:t>
+      </w:r>
+      <w:r>
+        <w:t>55</w:t>
+      </w:r>
+      <w:r>
+        <w:t xml:space="preserve"> test cases. </w:t>
+      </w:r>
+      <w:r>
+        <w:t>The solution is in the file named “pairwise-result”.</w:t>
+      </w:r>
+    </w:p>
+    <w:p/>
+    <w:p>
+      <w:pPr>
+        <w:pStyle w:val="Ttulo1"/>
+        <w:rPr>
+          <w:rFonts w:asciiTheme="minorHAnsi" w:hAnsiTheme="minorHAnsi" w:cstheme="minorHAnsi"/>
           <w:b/>
           <w:bCs/>
-          <w:color w:val="000000"/>
-        </w:rPr>
-        <w:t>evel</w:t>
-      </w:r>
-      <w:r>
-        <w:rPr>
-          <w:rFonts w:cstheme="minorHAnsi"/>
+          <w:color w:val="000000" w:themeColor="text1"/>
+          <w:sz w:val="28"/>
+          <w:szCs w:val="28"/>
+        </w:rPr>
+      </w:pPr>
+      <w:bookmarkStart w:id="7" w:name="_Toc90930009"/>
+      <w:r>
+        <w:rPr>
+          <w:rFonts w:asciiTheme="minorHAnsi" w:hAnsiTheme="minorHAnsi" w:cstheme="minorHAnsi"/>
           <w:b/>
           <w:bCs/>
-          <w:color w:val="000000"/>
-        </w:rPr>
-        <w:t>:</w:t>
-      </w:r>
-      <w:r>
-        <w:rPr>
+          <w:color w:val="000000" w:themeColor="text1"/>
+          <w:sz w:val="28"/>
+          <w:szCs w:val="28"/>
+        </w:rPr>
+        <w:t>7) For code snippets that include decisions, propose a set of test cases to achieve coverage of decisions.</w:t>
+      </w:r>
+      <w:bookmarkEnd w:id="7"/>
+      <w:r>
+        <w:rPr>
+          <w:rFonts w:asciiTheme="minorHAnsi" w:hAnsiTheme="minorHAnsi" w:cstheme="minorHAnsi"/>
           <w:b/>
           <w:bCs/>
-        </w:rPr>
-        <w:t xml:space="preserve"> -</w:t>
-      </w:r>
-      <w:r>
-        <w:t>2247483648,-2147483649,-2147483648,-2147483647,-</w:t>
-      </w:r>
-      <w:r>
-        <w:t>1,0,1,2,3,4,5,</w:t>
-      </w:r>
-      <w:r>
-        <w:t>2147483646</w:t>
-      </w:r>
-      <w:r>
-        <w:t>,</w:t>
-      </w:r>
-      <w:r>
-        <w:t xml:space="preserve"> 2147483647</w:t>
-      </w:r>
-      <w:r>
-        <w:t>,</w:t>
-      </w:r>
-      <w:r>
-        <w:t>2147483648</w:t>
-      </w:r>
-      <w:r>
-        <w:t>,2247483648</w:t>
-      </w:r>
-      <w:r>
-        <w:t xml:space="preserve">. </w:t>
-      </w:r>
-      <w:r>
-        <w:rPr>
-          <w:b/>
-          <w:bCs/>
-          <w:i/>
-          <w:iCs/>
-        </w:rPr>
-        <w:t xml:space="preserve">(There are </w:t>
-      </w:r>
-      <w:r>
-        <w:rPr>
-          <w:b/>
-          <w:bCs/>
-          <w:i/>
-          <w:iCs/>
-        </w:rPr>
-        <w:t>15</w:t>
-      </w:r>
-      <w:r>
-        <w:rPr>
-          <w:b/>
-          <w:bCs/>
-          <w:i/>
-          <w:iCs/>
-        </w:rPr>
-        <w:t xml:space="preserve"> possible values).</w:t>
-      </w:r>
-    </w:p>
-    <w:p>
-      <w:r>
-        <w:rPr>
-          <w:b/>
-          <w:bCs/>
-        </w:rPr>
-        <w:t>age:-</w:t>
-      </w:r>
-      <w:r>
-        <w:t>2247483648,-2147483649,-2147483648,-</w:t>
-      </w:r>
-      <w:r>
-        <w:t xml:space="preserve"> 2147483647,22,23,24,64,65,66,2147483646, 2147483647,2147483648,0,30,69</w:t>
-      </w:r>
-      <w:r>
-        <w:t>,2247483648</w:t>
-      </w:r>
-      <w:r>
-        <w:t xml:space="preserve">. </w:t>
-      </w:r>
-      <w:r>
-        <w:rPr>
-          <w:b/>
-          <w:bCs/>
-          <w:i/>
-          <w:iCs/>
-        </w:rPr>
-        <w:t>(There are 1</w:t>
-      </w:r>
-      <w:r>
-        <w:rPr>
-          <w:b/>
-          <w:bCs/>
-          <w:i/>
-          <w:iCs/>
-        </w:rPr>
-        <w:t>7</w:t>
-      </w:r>
-      <w:r>
-        <w:rPr>
-          <w:b/>
-          <w:bCs/>
-          <w:i/>
-          <w:iCs/>
-        </w:rPr>
-        <w:t xml:space="preserve"> </w:t>
-      </w:r>
-      <w:r>
-        <w:rPr>
-          <w:b/>
-          <w:bCs/>
-          <w:i/>
-          <w:iCs/>
-        </w:rPr>
-        <w:t>possible</w:t>
-      </w:r>
-      <w:r>
-        <w:rPr>
-          <w:b/>
-          <w:bCs/>
-          <w:i/>
-          <w:iCs/>
-        </w:rPr>
-        <w:t xml:space="preserve"> values).</w:t>
-      </w:r>
-      <w:r>
-        <w:t xml:space="preserve">  </w:t>
-      </w:r>
-    </w:p>
-    <w:p>
-      <w:r>
-        <w:t xml:space="preserve">Maximum number of combinations: </w:t>
-      </w:r>
-      <w:r>
-        <w:t>1</w:t>
-      </w:r>
-      <w:r>
-        <w:t>5</w:t>
-      </w:r>
-      <w:r>
-        <w:t>*</w:t>
-      </w:r>
-      <w:r>
-        <w:t>1</w:t>
-      </w:r>
-      <w:r>
-        <w:t>7</w:t>
-      </w:r>
-      <w:r>
-        <w:t xml:space="preserve"> =</w:t>
-      </w:r>
-      <w:r>
-        <w:t xml:space="preserve"> </w:t>
-      </w:r>
-      <w:r>
-        <w:t>2</w:t>
-      </w:r>
-      <w:r>
-        <w:t>55</w:t>
-      </w:r>
-      <w:r>
-        <w:t xml:space="preserve"> </w:t>
-      </w:r>
-      <w:r>
-        <w:t>test cases</w:t>
-      </w:r>
-      <w:r>
-        <w:t>. This test cases will represent most of the scenarios.</w:t>
-      </w:r>
-      <w:r>
-        <w:t xml:space="preserve"> So, we have reduced the number of cases significantly.</w:t>
-      </w:r>
-    </w:p>
-    <w:p>
-      <w:r>
-        <w:t>For calculating the ticket cost there are two preconditions:</w:t>
-      </w:r>
-    </w:p>
-    <w:p>
-      <w:pPr>
-        <w:rPr>
-          <w:b/>
-          <w:bCs/>
-        </w:rPr>
-      </w:pPr>
-      <w:r>
-        <w:rPr>
-          <w:b/>
-          <w:bCs/>
-        </w:rPr>
-        <w:tab/>
-        <w:t>- The person must be healthy.</w:t>
-      </w:r>
-    </w:p>
-    <w:p>
-      <w:pPr>
-        <w:rPr>
-          <w:b/>
-          <w:bCs/>
-        </w:rPr>
-      </w:pPr>
-      <w:r>
-        <w:rPr>
-          <w:b/>
-          <w:bCs/>
-        </w:rPr>
-        <w:tab/>
-        <w:t>- There musts be seats to assign to the person.</w:t>
-      </w:r>
-    </w:p>
-    <w:p/>
-    <w:p>
-      <w:pPr>
-        <w:rPr>
-          <w:b/>
-          <w:bCs/>
+          <w:color w:val="000000" w:themeColor="text1"/>
           <w:sz w:val="28"/>
           <w:szCs w:val="28"/>
         </w:rPr>
-      </w:pPr>
-      <w:r>
-        <w:rPr>
-          <w:b/>
-          <w:bCs/>
-          <w:sz w:val="28"/>
-          <w:szCs w:val="28"/>
-        </w:rPr>
-        <w:t>5) Define some test suites using each use.</w:t>
-      </w:r>
-    </w:p>
-    <w:p>
-      <w:pPr>
-        <w:rPr>
-          <w:b/>
-          <w:bCs/>
-          <w:sz w:val="28"/>
-          <w:szCs w:val="28"/>
-        </w:rPr>
-      </w:pPr>
-    </w:p>
-    <w:p>
-      <w:r>
-        <w:t>{</w:t>
-      </w:r>
-      <w:r>
-        <w:t>level,</w:t>
-      </w:r>
-      <w:r>
-        <w:t>age</w:t>
-      </w:r>
-      <w:r>
-        <w:t>}</w:t>
-      </w:r>
-    </w:p>
-    <w:p>
-      <w:pPr>
-        <w:shd w:val="clear" w:color="auto" w:fill="E2EFD9" w:themeFill="accent6" w:themeFillTint="33"/>
-      </w:pPr>
-      <w:r>
-        <w:t xml:space="preserve">Test suite </w:t>
-      </w:r>
-      <w:r>
-        <w:t>1</w:t>
-      </w:r>
-      <w:r>
-        <w:t>: {0,</w:t>
-      </w:r>
-      <w:r>
         <w:t xml:space="preserve"> </w:t>
-      </w:r>
-      <w:r>
-        <w:t>23</w:t>
-      </w:r>
-      <w:r>
-        <w:t>}</w:t>
-      </w:r>
-    </w:p>
-    <w:p>
-      <w:pPr>
-        <w:shd w:val="clear" w:color="auto" w:fill="E2EFD9" w:themeFill="accent6" w:themeFillTint="33"/>
-      </w:pPr>
-      <w:r>
-        <w:t xml:space="preserve">Test suite </w:t>
-      </w:r>
-      <w:r>
-        <w:t>2</w:t>
-      </w:r>
-      <w:r>
-        <w:t>: {1,</w:t>
-      </w:r>
-      <w:r>
-        <w:t xml:space="preserve"> </w:t>
-      </w:r>
-      <w:r>
-        <w:t>66</w:t>
-      </w:r>
-      <w:r>
-        <w:t>}</w:t>
-      </w:r>
-    </w:p>
-    <w:p>
-      <w:pPr>
-        <w:shd w:val="clear" w:color="auto" w:fill="E2EFD9" w:themeFill="accent6" w:themeFillTint="33"/>
-      </w:pPr>
-      <w:r>
-        <w:t xml:space="preserve">Test suite </w:t>
-      </w:r>
-      <w:r>
-        <w:t>3</w:t>
-      </w:r>
-      <w:r>
-        <w:t>: {2,</w:t>
-      </w:r>
-      <w:r>
-        <w:t xml:space="preserve"> </w:t>
-      </w:r>
-      <w:r>
-        <w:t>6</w:t>
-      </w:r>
-      <w:r>
-        <w:t>5}</w:t>
-      </w:r>
-    </w:p>
-    <w:p>
-      <w:pPr>
-        <w:shd w:val="clear" w:color="auto" w:fill="E2EFD9" w:themeFill="accent6" w:themeFillTint="33"/>
-      </w:pPr>
-      <w:r>
-        <w:t xml:space="preserve">Test suite </w:t>
-      </w:r>
-      <w:r>
-        <w:t>4</w:t>
-      </w:r>
-      <w:r>
-        <w:t>: {3,</w:t>
-      </w:r>
-      <w:r>
-        <w:t xml:space="preserve"> </w:t>
-      </w:r>
-      <w:r>
-        <w:t>6</w:t>
-      </w:r>
-      <w:r>
-        <w:t>4}</w:t>
-      </w:r>
-    </w:p>
-    <w:p>
-      <w:pPr>
-        <w:shd w:val="clear" w:color="auto" w:fill="E2EFD9" w:themeFill="accent6" w:themeFillTint="33"/>
-      </w:pPr>
-      <w:r>
-        <w:t xml:space="preserve">Test suite </w:t>
-      </w:r>
-      <w:r>
-        <w:t>5</w:t>
-      </w:r>
-      <w:r>
-        <w:t>: {4,</w:t>
-      </w:r>
-      <w:r>
-        <w:t xml:space="preserve"> </w:t>
-      </w:r>
-      <w:r>
-        <w:t>24}</w:t>
-      </w:r>
-    </w:p>
-    <w:p>
-      <w:r>
-        <w:t xml:space="preserve">These are some test suites, </w:t>
-      </w:r>
-      <w:r>
-        <w:t>however,</w:t>
-      </w:r>
-      <w:r>
-        <w:t xml:space="preserve"> to reach each use coverage, 17 test cases are needed (each value of a variable must be taken at least once).</w:t>
-      </w:r>
-    </w:p>
-    <w:p/>
-    <w:p>
-      <w:pPr>
-        <w:rPr>
-          <w:b/>
-          <w:bCs/>
-          <w:sz w:val="28"/>
-          <w:szCs w:val="28"/>
-        </w:rPr>
-      </w:pPr>
-      <w:r>
-        <w:rPr>
-          <w:b/>
-          <w:bCs/>
-          <w:sz w:val="28"/>
-          <w:szCs w:val="28"/>
-        </w:rPr>
-        <w:t>6) Define test suits to achieve pairwise coverage by using the proposed algorithm in Lectures. You can check the results by means of the software PICT1.</w:t>
-      </w:r>
-    </w:p>
-    <w:p>
-      <w:r>
-        <w:t>Firstly, we have to consider the values each variable can take</w:t>
-      </w:r>
-      <w:r>
-        <w:t xml:space="preserve">. </w:t>
-      </w:r>
-      <w:r>
-        <w:t>On</w:t>
-      </w:r>
-      <w:r>
-        <w:t>ce this is done, we must achieve pairwise coverage. Due to the number of variables and the  number of values they can take, we will make use software PICT1.</w:t>
-      </w:r>
-      <w:r>
-        <w:t xml:space="preserve"> In the file test-results there are a total of </w:t>
-      </w:r>
-      <w:r>
-        <w:t>2</w:t>
-      </w:r>
-      <w:r>
-        <w:t>55</w:t>
-      </w:r>
-      <w:r>
-        <w:t xml:space="preserve"> test cases. </w:t>
-      </w:r>
-      <w:r>
-        <w:t>The solution is in the file named “pairwise-result”.</w:t>
-      </w:r>
-    </w:p>
-    <w:p/>
-    <w:p>
-      <w:pPr>
-        <w:rPr>
-          <w:b/>
-          <w:bCs/>
-          <w:sz w:val="28"/>
-          <w:szCs w:val="28"/>
-        </w:rPr>
-      </w:pPr>
-      <w:r>
-        <w:rPr>
-          <w:b/>
-          <w:bCs/>
-          <w:sz w:val="28"/>
-          <w:szCs w:val="28"/>
-        </w:rPr>
-        <w:t xml:space="preserve">7) For code snippets that include decisions, propose a set of test cases to achieve coverage of decisions. </w:t>
       </w:r>
     </w:p>
     <w:p>
@@ -5944,7 +7327,6 @@
     </w:p>
     <w:p>
       <w:pPr>
-        <w:shd w:val="clear" w:color="auto" w:fill="E2EFD9" w:themeFill="accent6" w:themeFillTint="33"/>
         <w:autoSpaceDE w:val="0"/>
         <w:autoSpaceDN w:val="0"/>
         <w:adjustRightInd w:val="0"/>
@@ -5983,7 +7365,6 @@
     </w:p>
     <w:p>
       <w:pPr>
-        <w:shd w:val="clear" w:color="auto" w:fill="E2EFD9" w:themeFill="accent6" w:themeFillTint="33"/>
         <w:autoSpaceDE w:val="0"/>
         <w:autoSpaceDN w:val="0"/>
         <w:adjustRightInd w:val="0"/>
@@ -6022,7 +7403,6 @@
     </w:p>
     <w:p>
       <w:pPr>
-        <w:shd w:val="clear" w:color="auto" w:fill="E2EFD9" w:themeFill="accent6" w:themeFillTint="33"/>
         <w:autoSpaceDE w:val="0"/>
         <w:autoSpaceDN w:val="0"/>
         <w:adjustRightInd w:val="0"/>
@@ -7018,7 +8398,6 @@
     </w:p>
     <w:p>
       <w:pPr>
-        <w:shd w:val="clear" w:color="auto" w:fill="E2EFD9" w:themeFill="accent6" w:themeFillTint="33"/>
         <w:autoSpaceDE w:val="0"/>
         <w:autoSpaceDN w:val="0"/>
         <w:adjustRightInd w:val="0"/>
@@ -7060,7 +8439,6 @@
     </w:p>
     <w:p>
       <w:pPr>
-        <w:shd w:val="clear" w:color="auto" w:fill="E2EFD9" w:themeFill="accent6" w:themeFillTint="33"/>
         <w:autoSpaceDE w:val="0"/>
         <w:autoSpaceDN w:val="0"/>
         <w:adjustRightInd w:val="0"/>
@@ -7099,7 +8477,6 @@
     </w:p>
     <w:p>
       <w:pPr>
-        <w:shd w:val="clear" w:color="auto" w:fill="E2EFD9" w:themeFill="accent6" w:themeFillTint="33"/>
         <w:autoSpaceDE w:val="0"/>
         <w:autoSpaceDN w:val="0"/>
         <w:adjustRightInd w:val="0"/>
@@ -7917,7 +9294,6 @@
     </w:p>
     <w:p>
       <w:pPr>
-        <w:shd w:val="clear" w:color="auto" w:fill="E2EFD9" w:themeFill="accent6" w:themeFillTint="33"/>
         <w:autoSpaceDE w:val="0"/>
         <w:autoSpaceDN w:val="0"/>
         <w:adjustRightInd w:val="0"/>
@@ -7956,7 +9332,6 @@
     </w:p>
     <w:p>
       <w:pPr>
-        <w:shd w:val="clear" w:color="auto" w:fill="E2EFD9" w:themeFill="accent6" w:themeFillTint="33"/>
         <w:autoSpaceDE w:val="0"/>
         <w:autoSpaceDN w:val="0"/>
         <w:adjustRightInd w:val="0"/>
@@ -8935,7 +10310,6 @@
     </w:p>
     <w:p>
       <w:pPr>
-        <w:shd w:val="clear" w:color="auto" w:fill="E2EFD9" w:themeFill="accent6" w:themeFillTint="33"/>
         <w:autoSpaceDE w:val="0"/>
         <w:autoSpaceDN w:val="0"/>
         <w:adjustRightInd w:val="0"/>
@@ -8974,7 +10348,6 @@
     </w:p>
     <w:p>
       <w:pPr>
-        <w:shd w:val="clear" w:color="auto" w:fill="E2EFD9" w:themeFill="accent6" w:themeFillTint="33"/>
         <w:autoSpaceDE w:val="0"/>
         <w:autoSpaceDN w:val="0"/>
         <w:adjustRightInd w:val="0"/>
@@ -9013,7 +10386,6 @@
     </w:p>
     <w:p>
       <w:pPr>
-        <w:shd w:val="clear" w:color="auto" w:fill="E2EFD9" w:themeFill="accent6" w:themeFillTint="33"/>
         <w:autoSpaceDE w:val="0"/>
         <w:autoSpaceDN w:val="0"/>
         <w:adjustRightInd w:val="0"/>
@@ -9993,7 +11365,6 @@
     </w:p>
     <w:p>
       <w:pPr>
-        <w:shd w:val="clear" w:color="auto" w:fill="E2EFD9" w:themeFill="accent6" w:themeFillTint="33"/>
         <w:autoSpaceDE w:val="0"/>
         <w:autoSpaceDN w:val="0"/>
         <w:adjustRightInd w:val="0"/>
@@ -10032,7 +11403,6 @@
     </w:p>
     <w:p>
       <w:pPr>
-        <w:shd w:val="clear" w:color="auto" w:fill="E2EFD9" w:themeFill="accent6" w:themeFillTint="33"/>
         <w:autoSpaceDE w:val="0"/>
         <w:autoSpaceDN w:val="0"/>
         <w:adjustRightInd w:val="0"/>
@@ -10071,7 +11441,6 @@
     </w:p>
     <w:p>
       <w:pPr>
-        <w:shd w:val="clear" w:color="auto" w:fill="E2EFD9" w:themeFill="accent6" w:themeFillTint="33"/>
         <w:autoSpaceDE w:val="0"/>
         <w:autoSpaceDN w:val="0"/>
         <w:adjustRightInd w:val="0"/>
@@ -10121,6 +11490,7 @@
     </w:p>
     <w:p>
       <w:pPr>
+        <w:pStyle w:val="Ttulo1"/>
         <w:rPr>
           <w:b/>
           <w:bCs/>
@@ -10128,6 +11498,18 @@
           <w:szCs w:val="28"/>
         </w:rPr>
       </w:pPr>
+      <w:bookmarkStart w:id="8" w:name="_Toc90930010"/>
+      <w:r>
+        <w:rPr>
+          <w:rFonts w:asciiTheme="minorHAnsi" w:hAnsiTheme="minorHAnsi" w:cstheme="minorHAnsi"/>
+          <w:b/>
+          <w:bCs/>
+          <w:color w:val="000000" w:themeColor="text1"/>
+          <w:sz w:val="28"/>
+          <w:szCs w:val="28"/>
+        </w:rPr>
+        <w:t>8) For code snippets that include decisions, propose test case sets to achieve MC/DC coverage</w:t>
+      </w:r>
       <w:r>
         <w:rPr>
           <w:b/>
@@ -10135,7 +11517,17 @@
           <w:sz w:val="28"/>
           <w:szCs w:val="28"/>
         </w:rPr>
-        <w:t xml:space="preserve">8) For code snippets that include decisions, propose test case sets to achieve MC/DC coverage. </w:t>
+        <w:t>.</w:t>
+      </w:r>
+      <w:bookmarkEnd w:id="8"/>
+      <w:r>
+        <w:rPr>
+          <w:b/>
+          <w:bCs/>
+          <w:sz w:val="28"/>
+          <w:szCs w:val="28"/>
+        </w:rPr>
+        <w:t xml:space="preserve"> </w:t>
       </w:r>
     </w:p>
     <w:p/>
@@ -11472,7 +12864,6 @@
     <w:p/>
     <w:p>
       <w:pPr>
-        <w:shd w:val="clear" w:color="auto" w:fill="E2EFD9" w:themeFill="accent6" w:themeFillTint="33"/>
         <w:autoSpaceDE w:val="0"/>
         <w:autoSpaceDN w:val="0"/>
         <w:adjustRightInd w:val="0"/>
@@ -11517,7 +12908,6 @@
     </w:p>
     <w:p>
       <w:pPr>
-        <w:shd w:val="clear" w:color="auto" w:fill="E2EFD9" w:themeFill="accent6" w:themeFillTint="33"/>
         <w:autoSpaceDE w:val="0"/>
         <w:autoSpaceDN w:val="0"/>
         <w:adjustRightInd w:val="0"/>
@@ -11562,7 +12952,6 @@
     </w:p>
     <w:p>
       <w:pPr>
-        <w:shd w:val="clear" w:color="auto" w:fill="E2EFD9" w:themeFill="accent6" w:themeFillTint="33"/>
         <w:autoSpaceDE w:val="0"/>
         <w:autoSpaceDN w:val="0"/>
         <w:adjustRightInd w:val="0"/>
@@ -12237,7 +13626,6 @@
     <w:p/>
     <w:p>
       <w:pPr>
-        <w:shd w:val="clear" w:color="auto" w:fill="E2EFD9" w:themeFill="accent6" w:themeFillTint="33"/>
         <w:autoSpaceDE w:val="0"/>
         <w:autoSpaceDN w:val="0"/>
         <w:adjustRightInd w:val="0"/>
@@ -12282,7 +13670,6 @@
     </w:p>
     <w:p>
       <w:pPr>
-        <w:shd w:val="clear" w:color="auto" w:fill="E2EFD9" w:themeFill="accent6" w:themeFillTint="33"/>
         <w:autoSpaceDE w:val="0"/>
         <w:autoSpaceDN w:val="0"/>
         <w:adjustRightInd w:val="0"/>
@@ -12327,7 +13714,6 @@
     </w:p>
     <w:p>
       <w:pPr>
-        <w:shd w:val="clear" w:color="auto" w:fill="E2EFD9" w:themeFill="accent6" w:themeFillTint="33"/>
         <w:autoSpaceDE w:val="0"/>
         <w:autoSpaceDN w:val="0"/>
         <w:adjustRightInd w:val="0"/>
@@ -13715,7 +15101,6 @@
     <w:p/>
     <w:p>
       <w:pPr>
-        <w:shd w:val="clear" w:color="auto" w:fill="E2EFD9" w:themeFill="accent6" w:themeFillTint="33"/>
         <w:autoSpaceDE w:val="0"/>
         <w:autoSpaceDN w:val="0"/>
         <w:adjustRightInd w:val="0"/>
@@ -13760,7 +15145,6 @@
     </w:p>
     <w:p>
       <w:pPr>
-        <w:shd w:val="clear" w:color="auto" w:fill="E2EFD9" w:themeFill="accent6" w:themeFillTint="33"/>
         <w:autoSpaceDE w:val="0"/>
         <w:autoSpaceDN w:val="0"/>
         <w:adjustRightInd w:val="0"/>
@@ -13805,7 +15189,6 @@
     </w:p>
     <w:p>
       <w:pPr>
-        <w:shd w:val="clear" w:color="auto" w:fill="E2EFD9" w:themeFill="accent6" w:themeFillTint="33"/>
         <w:autoSpaceDE w:val="0"/>
         <w:autoSpaceDN w:val="0"/>
         <w:adjustRightInd w:val="0"/>
@@ -14491,7 +15874,6 @@
     <w:p/>
     <w:p>
       <w:pPr>
-        <w:shd w:val="clear" w:color="auto" w:fill="E2EFD9" w:themeFill="accent6" w:themeFillTint="33"/>
         <w:autoSpaceDE w:val="0"/>
         <w:autoSpaceDN w:val="0"/>
         <w:adjustRightInd w:val="0"/>
@@ -14536,7 +15918,6 @@
     </w:p>
     <w:p>
       <w:pPr>
-        <w:shd w:val="clear" w:color="auto" w:fill="E2EFD9" w:themeFill="accent6" w:themeFillTint="33"/>
         <w:autoSpaceDE w:val="0"/>
         <w:autoSpaceDN w:val="0"/>
         <w:adjustRightInd w:val="0"/>
@@ -14581,7 +15962,6 @@
     </w:p>
     <w:p>
       <w:pPr>
-        <w:shd w:val="clear" w:color="auto" w:fill="E2EFD9" w:themeFill="accent6" w:themeFillTint="33"/>
         <w:autoSpaceDE w:val="0"/>
         <w:autoSpaceDN w:val="0"/>
         <w:adjustRightInd w:val="0"/>
@@ -15781,7 +17161,6 @@
     <w:p/>
     <w:p>
       <w:pPr>
-        <w:shd w:val="clear" w:color="auto" w:fill="E2EFD9" w:themeFill="accent6" w:themeFillTint="33"/>
         <w:autoSpaceDE w:val="0"/>
         <w:autoSpaceDN w:val="0"/>
         <w:adjustRightInd w:val="0"/>
@@ -15826,7 +17205,6 @@
     </w:p>
     <w:p>
       <w:pPr>
-        <w:shd w:val="clear" w:color="auto" w:fill="E2EFD9" w:themeFill="accent6" w:themeFillTint="33"/>
         <w:autoSpaceDE w:val="0"/>
         <w:autoSpaceDN w:val="0"/>
         <w:adjustRightInd w:val="0"/>
@@ -15871,7 +17249,6 @@
     </w:p>
     <w:p>
       <w:pPr>
-        <w:shd w:val="clear" w:color="auto" w:fill="E2EFD9" w:themeFill="accent6" w:themeFillTint="33"/>
         <w:autoSpaceDE w:val="0"/>
         <w:autoSpaceDN w:val="0"/>
         <w:adjustRightInd w:val="0"/>
@@ -17276,7 +18653,6 @@
     <w:p/>
     <w:p>
       <w:pPr>
-        <w:shd w:val="clear" w:color="auto" w:fill="E2EFD9" w:themeFill="accent6" w:themeFillTint="33"/>
         <w:autoSpaceDE w:val="0"/>
         <w:autoSpaceDN w:val="0"/>
         <w:adjustRightInd w:val="0"/>
@@ -17321,7 +18697,6 @@
     </w:p>
     <w:p>
       <w:pPr>
-        <w:shd w:val="clear" w:color="auto" w:fill="E2EFD9" w:themeFill="accent6" w:themeFillTint="33"/>
         <w:autoSpaceDE w:val="0"/>
         <w:autoSpaceDN w:val="0"/>
         <w:adjustRightInd w:val="0"/>
@@ -17366,7 +18741,6 @@
     </w:p>
     <w:p>
       <w:pPr>
-        <w:shd w:val="clear" w:color="auto" w:fill="E2EFD9" w:themeFill="accent6" w:themeFillTint="33"/>
         <w:autoSpaceDE w:val="0"/>
         <w:autoSpaceDN w:val="0"/>
         <w:adjustRightInd w:val="0"/>
@@ -18049,7 +19423,6 @@
     <w:p/>
     <w:p>
       <w:pPr>
-        <w:shd w:val="clear" w:color="auto" w:fill="E2EFD9" w:themeFill="accent6" w:themeFillTint="33"/>
         <w:autoSpaceDE w:val="0"/>
         <w:autoSpaceDN w:val="0"/>
         <w:adjustRightInd w:val="0"/>
@@ -18094,7 +19467,6 @@
     </w:p>
     <w:p>
       <w:pPr>
-        <w:shd w:val="clear" w:color="auto" w:fill="E2EFD9" w:themeFill="accent6" w:themeFillTint="33"/>
         <w:autoSpaceDE w:val="0"/>
         <w:autoSpaceDN w:val="0"/>
         <w:adjustRightInd w:val="0"/>
@@ -18139,7 +19511,6 @@
     </w:p>
     <w:p>
       <w:pPr>
-        <w:shd w:val="clear" w:color="auto" w:fill="E2EFD9" w:themeFill="accent6" w:themeFillTint="33"/>
         <w:autoSpaceDE w:val="0"/>
         <w:autoSpaceDN w:val="0"/>
         <w:adjustRightInd w:val="0"/>
@@ -19515,7 +20886,6 @@
     <w:p/>
     <w:p>
       <w:pPr>
-        <w:shd w:val="clear" w:color="auto" w:fill="E2EFD9" w:themeFill="accent6" w:themeFillTint="33"/>
         <w:autoSpaceDE w:val="0"/>
         <w:autoSpaceDN w:val="0"/>
         <w:adjustRightInd w:val="0"/>
@@ -19560,7 +20930,6 @@
     </w:p>
     <w:p>
       <w:pPr>
-        <w:shd w:val="clear" w:color="auto" w:fill="E2EFD9" w:themeFill="accent6" w:themeFillTint="33"/>
         <w:autoSpaceDE w:val="0"/>
         <w:autoSpaceDN w:val="0"/>
         <w:adjustRightInd w:val="0"/>
@@ -19605,7 +20974,6 @@
     </w:p>
     <w:p>
       <w:pPr>
-        <w:shd w:val="clear" w:color="auto" w:fill="E2EFD9" w:themeFill="accent6" w:themeFillTint="33"/>
         <w:autoSpaceDE w:val="0"/>
         <w:autoSpaceDN w:val="0"/>
         <w:adjustRightInd w:val="0"/>
@@ -20280,7 +21648,6 @@
     <w:p/>
     <w:p>
       <w:pPr>
-        <w:shd w:val="clear" w:color="auto" w:fill="E2EFD9" w:themeFill="accent6" w:themeFillTint="33"/>
         <w:autoSpaceDE w:val="0"/>
         <w:autoSpaceDN w:val="0"/>
         <w:adjustRightInd w:val="0"/>
@@ -20325,7 +21692,6 @@
     </w:p>
     <w:p>
       <w:pPr>
-        <w:shd w:val="clear" w:color="auto" w:fill="E2EFD9" w:themeFill="accent6" w:themeFillTint="33"/>
         <w:autoSpaceDE w:val="0"/>
         <w:autoSpaceDN w:val="0"/>
         <w:adjustRightInd w:val="0"/>
@@ -20370,7 +21736,6 @@
     </w:p>
     <w:p>
       <w:pPr>
-        <w:shd w:val="clear" w:color="auto" w:fill="E2EFD9" w:themeFill="accent6" w:themeFillTint="33"/>
         <w:autoSpaceDE w:val="0"/>
         <w:autoSpaceDN w:val="0"/>
         <w:adjustRightInd w:val="0"/>
@@ -20416,22 +21781,29 @@
     <w:p/>
     <w:p>
       <w:pPr>
-        <w:rPr>
+        <w:pStyle w:val="Ttulo1"/>
+        <w:rPr>
+          <w:rFonts w:asciiTheme="minorHAnsi" w:hAnsiTheme="minorHAnsi" w:cstheme="minorHAnsi"/>
           <w:b/>
           <w:bCs/>
+          <w:color w:val="000000" w:themeColor="text1"/>
           <w:sz w:val="28"/>
           <w:szCs w:val="28"/>
         </w:rPr>
       </w:pPr>
-      <w:r>
-        <w:rPr>
+      <w:bookmarkStart w:id="9" w:name="_Toc90930011"/>
+      <w:r>
+        <w:rPr>
+          <w:rFonts w:asciiTheme="minorHAnsi" w:hAnsiTheme="minorHAnsi" w:cstheme="minorHAnsi"/>
           <w:b/>
           <w:bCs/>
+          <w:color w:val="000000" w:themeColor="text1"/>
           <w:sz w:val="28"/>
           <w:szCs w:val="28"/>
         </w:rPr>
         <w:t>9) Comment on the results of the number of test cases obtained in section 4, 5, and 6, as well as the execution of the oracles: what could be said about the coverage achieved?</w:t>
       </w:r>
+      <w:bookmarkEnd w:id="9"/>
     </w:p>
     <w:p>
       <w:pPr>
@@ -20573,10 +21945,6 @@
         </w:rPr>
       </w:pPr>
     </w:p>
-    <w:p/>
-    <w:p/>
-    <w:p/>
-    <w:p/>
     <w:p/>
     <w:p/>
     <w:p>
@@ -20627,7 +21995,7 @@
                     </pic:cNvPicPr>
                   </pic:nvPicPr>
                   <pic:blipFill>
-                    <a:blip r:embed="rId11">
+                    <a:blip r:embed="rId12">
                       <a:extLst>
                         <a:ext uri="{28A0092B-C50C-407E-A947-70E740481C1C}">
                           <a14:useLocalDpi xmlns:a14="http://schemas.microsoft.com/office/drawing/2010/main" val="0"/>
@@ -20659,11 +22027,34 @@
         </w:drawing>
       </w:r>
     </w:p>
-    <w:p>
-      <w:r>
-        <w:t xml:space="preserve">In this case, just 5 test cases have been implemented. However, the coverage will depend on the way we choose the values (Values must be used at least once to reach each use coverage).  </w:t>
-      </w:r>
-    </w:p>
+    <w:p/>
+    <w:p>
+      <w:r>
+        <w:t xml:space="preserve">In this case, </w:t>
+      </w:r>
+      <w:r>
+        <w:t>some</w:t>
+      </w:r>
+      <w:r>
+        <w:t xml:space="preserve"> test cases have been implemented</w:t>
+      </w:r>
+      <w:r>
+        <w:t xml:space="preserve"> using each use</w:t>
+      </w:r>
+      <w:r>
+        <w:t xml:space="preserve">. </w:t>
+      </w:r>
+      <w:r>
+        <w:t>The</w:t>
+      </w:r>
+      <w:r>
+        <w:t xml:space="preserve"> coverage will depend on the way we choose the values (Values must be used at least once to reach each use coverage).  </w:t>
+      </w:r>
+      <w:r>
+        <w:t>So, to reach a high coverage for the method you must carefully select the test cases to be implemented.</w:t>
+      </w:r>
+    </w:p>
+    <w:p/>
     <w:p/>
     <w:p/>
     <w:p/>
@@ -20694,17 +22085,16 @@
         <w:t>PAIRWISE</w:t>
       </w:r>
     </w:p>
-    <w:p/>
     <w:p>
       <w:r>
         <w:rPr>
           <w:noProof/>
         </w:rPr>
         <w:drawing>
-          <wp:inline distT="0" distB="0" distL="0" distR="0" wp14:anchorId="0A109C3F" wp14:editId="4538C3F5">
-            <wp:extent cx="3939540" cy="3805658"/>
-            <wp:effectExtent l="0" t="0" r="3810" b="4445"/>
-            <wp:docPr id="2" name="Imagen 2" descr="Texto&#10;&#10;Descripción generada automáticamente con confianza media"/>
+          <wp:inline distT="0" distB="0" distL="0" distR="0" wp14:anchorId="1F0710BB" wp14:editId="3CBB7638">
+            <wp:extent cx="5394960" cy="5356860"/>
+            <wp:effectExtent l="0" t="0" r="0" b="0"/>
+            <wp:docPr id="4" name="Imagen 4"/>
             <wp:cNvGraphicFramePr>
               <a:graphicFrameLocks xmlns:a="http://schemas.openxmlformats.org/drawingml/2006/main" noChangeAspect="1"/>
             </wp:cNvGraphicFramePr>
@@ -20712,23 +22102,36 @@
               <a:graphicData uri="http://schemas.openxmlformats.org/drawingml/2006/picture">
                 <pic:pic xmlns:pic="http://schemas.openxmlformats.org/drawingml/2006/picture">
                   <pic:nvPicPr>
-                    <pic:cNvPr id="2" name="Imagen 2" descr="Texto&#10;&#10;Descripción generada automáticamente con confianza media"/>
-                    <pic:cNvPicPr/>
+                    <pic:cNvPr id="0" name="Picture 1"/>
+                    <pic:cNvPicPr>
+                      <a:picLocks noChangeAspect="1" noChangeArrowheads="1"/>
+                    </pic:cNvPicPr>
                   </pic:nvPicPr>
                   <pic:blipFill>
-                    <a:blip r:embed="rId12"/>
+                    <a:blip r:embed="rId13">
+                      <a:extLst>
+                        <a:ext uri="{28A0092B-C50C-407E-A947-70E740481C1C}">
+                          <a14:useLocalDpi xmlns:a14="http://schemas.microsoft.com/office/drawing/2010/main" val="0"/>
+                        </a:ext>
+                      </a:extLst>
+                    </a:blip>
+                    <a:srcRect/>
                     <a:stretch>
                       <a:fillRect/>
                     </a:stretch>
                   </pic:blipFill>
-                  <pic:spPr>
+                  <pic:spPr bwMode="auto">
                     <a:xfrm>
                       <a:off x="0" y="0"/>
-                      <a:ext cx="3968071" cy="3833220"/>
+                      <a:ext cx="5394960" cy="5356860"/>
                     </a:xfrm>
                     <a:prstGeom prst="rect">
                       <a:avLst/>
                     </a:prstGeom>
+                    <a:noFill/>
+                    <a:ln>
+                      <a:noFill/>
+                    </a:ln>
                   </pic:spPr>
                 </pic:pic>
               </a:graphicData>
@@ -20737,54 +22140,38 @@
         </w:drawing>
       </w:r>
     </w:p>
-    <w:p>
-      <w:r>
-        <w:rPr>
-          <w:noProof/>
-        </w:rPr>
-        <w:drawing>
-          <wp:inline distT="0" distB="0" distL="0" distR="0" wp14:anchorId="2A14D28B" wp14:editId="22A9FAC4">
-            <wp:extent cx="3954780" cy="2019709"/>
-            <wp:effectExtent l="0" t="0" r="7620" b="0"/>
-            <wp:docPr id="1" name="Imagen 1" descr="Una captura de pantalla de un videojuego&#10;&#10;Descripción generada automáticamente con confianza media"/>
-            <wp:cNvGraphicFramePr>
-              <a:graphicFrameLocks xmlns:a="http://schemas.openxmlformats.org/drawingml/2006/main" noChangeAspect="1"/>
-            </wp:cNvGraphicFramePr>
-            <a:graphic xmlns:a="http://schemas.openxmlformats.org/drawingml/2006/main">
-              <a:graphicData uri="http://schemas.openxmlformats.org/drawingml/2006/picture">
-                <pic:pic xmlns:pic="http://schemas.openxmlformats.org/drawingml/2006/picture">
-                  <pic:nvPicPr>
-                    <pic:cNvPr id="1" name="Imagen 1" descr="Una captura de pantalla de un videojuego&#10;&#10;Descripción generada automáticamente con confianza media"/>
-                    <pic:cNvPicPr/>
-                  </pic:nvPicPr>
-                  <pic:blipFill>
-                    <a:blip r:embed="rId13"/>
-                    <a:stretch>
-                      <a:fillRect/>
-                    </a:stretch>
-                  </pic:blipFill>
-                  <pic:spPr>
-                    <a:xfrm>
-                      <a:off x="0" y="0"/>
-                      <a:ext cx="3992291" cy="2038866"/>
-                    </a:xfrm>
-                    <a:prstGeom prst="rect">
-                      <a:avLst/>
-                    </a:prstGeom>
-                  </pic:spPr>
-                </pic:pic>
-              </a:graphicData>
-            </a:graphic>
-          </wp:inline>
-        </w:drawing>
-      </w:r>
-    </w:p>
     <w:p/>
     <w:p>
       <w:r>
-        <w:t>For the set of 6 Pairwise test cases we got a coverage of 91,1% which was almost all coverage. The remaining percentage was caused due to some expected exceptions produced by the method that couldn’t calculate the price of ticket and as consequence raised the customized exceptions.</w:t>
-      </w:r>
-    </w:p>
+        <w:t>For th</w:t>
+      </w:r>
+      <w:r>
+        <w:t>is</w:t>
+      </w:r>
+      <w:r>
+        <w:t xml:space="preserve"> set of Pairwise test cases we got a coverage of </w:t>
+      </w:r>
+      <w:r>
+        <w:t>58</w:t>
+      </w:r>
+      <w:r>
+        <w:t>,</w:t>
+      </w:r>
+      <w:r>
+        <w:t>3</w:t>
+      </w:r>
+      <w:r>
+        <w:t xml:space="preserve">%. </w:t>
+      </w:r>
+      <w:r>
+        <w:t>As we have not implemented all of the test cases for achieving pairwise (just a set), this percentage is not as high. However, it should reach 100% if all of them were implemented.</w:t>
+      </w:r>
+    </w:p>
+    <w:p/>
+    <w:p/>
+    <w:p/>
+    <w:p/>
+    <w:p/>
     <w:p/>
     <w:p/>
     <w:p>
@@ -20868,6 +22255,7 @@
         </w:drawing>
       </w:r>
     </w:p>
+    <w:p/>
     <w:p>
       <w:r>
         <w:t xml:space="preserve">We have done all the test cases related to it. So, all decisions must be covered. For this reason, the coverage of the method </w:t>
@@ -20885,6 +22273,9 @@
         <w:t xml:space="preserve"> is 100%.</w:t>
       </w:r>
     </w:p>
+    <w:p/>
+    <w:p/>
+    <w:p/>
     <w:p/>
     <w:p/>
     <w:p/>
@@ -20971,20 +22362,32 @@
         </w:drawing>
       </w:r>
     </w:p>
-    <w:p>
-      <w:r>
-        <w:t>Only the test cases related to the first structure were implemented. As a result, the coverage for that first if structure is 100%. In the case all of them were implemented coverage of the whole method would be 100%</w:t>
-      </w:r>
-      <w:r>
-        <w:t>. We tried with some sets of test cases belonging to other levels of pandemic that</w:t>
-      </w:r>
-      <w:r>
-        <w:t xml:space="preserve"> were not included in this coverage shot that includes cases belonging to the first levels of pandemics.</w:t>
+    <w:p/>
+    <w:p>
+      <w:r>
+        <w:t xml:space="preserve">Only the test cases related to the first structure </w:t>
+      </w:r>
+      <w:r>
+        <w:t xml:space="preserve">and some others related to the second </w:t>
+      </w:r>
+      <w:r>
+        <w:t>structure</w:t>
+      </w:r>
+      <w:r>
+        <w:t xml:space="preserve"> were implemented</w:t>
+      </w:r>
+      <w:r>
+        <w:t>. As a result, the coverage for that first if structure is 100%. In the case all of them were implemented coverage of the whole method would be 100%</w:t>
+      </w:r>
+      <w:r>
+        <w:t>.</w:t>
       </w:r>
     </w:p>
     <w:sectPr>
+      <w:footerReference w:type="default" r:id="rId16"/>
       <w:pgSz w:w="11906" w:h="16838"/>
       <w:pgMar w:top="1417" w:right="1701" w:bottom="1417" w:left="1701" w:header="708" w:footer="708" w:gutter="0"/>
+      <w:pgNumType w:start="1"/>
       <w:cols w:space="708"/>
       <w:docGrid w:linePitch="360"/>
     </w:sectPr>
@@ -21015,6 +22418,64 @@
     </w:p>
   </w:endnote>
 </w:endnotes>
+</file>
+
+<file path=word/footer1.xml><?xml version="1.0" encoding="utf-8"?>
+<w:ftr xmlns:wpc="http://schemas.microsoft.com/office/word/2010/wordprocessingCanvas" xmlns:cx="http://schemas.microsoft.com/office/drawing/2014/chartex" xmlns:cx1="http://schemas.microsoft.com/office/drawing/2015/9/8/chartex" xmlns:cx2="http://schemas.microsoft.com/office/drawing/2015/10/21/chartex" xmlns:cx3="http://schemas.microsoft.com/office/drawing/2016/5/9/chartex" xmlns:cx4="http://schemas.microsoft.com/office/drawing/2016/5/10/chartex" xmlns:cx5="http://schemas.microsoft.com/office/drawing/2016/5/11/chartex" xmlns:cx6="http://schemas.microsoft.com/office/drawing/2016/5/12/chartex" xmlns:cx7="http://schemas.microsoft.com/office/drawing/2016/5/13/chartex" xmlns:cx8="http://schemas.microsoft.com/office/drawing/2016/5/14/chartex" xmlns:mc="http://schemas.openxmlformats.org/markup-compatibility/2006" xmlns:aink="http://schemas.microsoft.com/office/drawing/2016/ink" xmlns:am3d="http://schemas.microsoft.com/office/drawing/2017/model3d" xmlns:o="urn:schemas-microsoft-com:office:office" xmlns:r="http://schemas.openxmlformats.org/officeDocument/2006/relationships" xmlns:m="http://schemas.openxmlformats.org/officeDocument/2006/math" xmlns:v="urn:schemas-microsoft-com:vml" xmlns:wp14="http://schemas.microsoft.com/office/word/2010/wordprocessingDrawing" xmlns:wp="http://schemas.openxmlformats.org/drawingml/2006/wordprocessingDrawing" xmlns:w10="urn:schemas-microsoft-com:office:word" xmlns:w="http://schemas.openxmlformats.org/wordprocessingml/2006/main" xmlns:w14="http://schemas.microsoft.com/office/word/2010/wordml" xmlns:w15="http://schemas.microsoft.com/office/word/2012/wordml" xmlns:w16cex="http://schemas.microsoft.com/office/word/2018/wordml/cex" xmlns:w16cid="http://schemas.microsoft.com/office/word/2016/wordml/cid" xmlns:w16="http://schemas.microsoft.com/office/word/2018/wordml" xmlns:w16sdtdh="http://schemas.microsoft.com/office/word/2020/wordml/sdtdatahash" xmlns:w16se="http://schemas.microsoft.com/office/word/2015/wordml/symex" xmlns:wpg="http://schemas.microsoft.com/office/word/2010/wordprocessingGroup" xmlns:wpi="http://schemas.microsoft.com/office/word/2010/wordprocessingInk" xmlns:wne="http://schemas.microsoft.com/office/word/2006/wordml" xmlns:wps="http://schemas.microsoft.com/office/word/2010/wordprocessingShape" mc:Ignorable="w14 w15 w16se w16cid w16 w16cex w16sdtdh wp14">
+  <w:p>
+    <w:pPr>
+      <w:pStyle w:val="Piedepgina"/>
+      <w:jc w:val="center"/>
+    </w:pPr>
+  </w:p>
+</w:ftr>
+</file>
+
+<file path=word/footer2.xml><?xml version="1.0" encoding="utf-8"?>
+<w:ftr xmlns:wpc="http://schemas.microsoft.com/office/word/2010/wordprocessingCanvas" xmlns:cx="http://schemas.microsoft.com/office/drawing/2014/chartex" xmlns:cx1="http://schemas.microsoft.com/office/drawing/2015/9/8/chartex" xmlns:cx2="http://schemas.microsoft.com/office/drawing/2015/10/21/chartex" xmlns:cx3="http://schemas.microsoft.com/office/drawing/2016/5/9/chartex" xmlns:cx4="http://schemas.microsoft.com/office/drawing/2016/5/10/chartex" xmlns:cx5="http://schemas.microsoft.com/office/drawing/2016/5/11/chartex" xmlns:cx6="http://schemas.microsoft.com/office/drawing/2016/5/12/chartex" xmlns:cx7="http://schemas.microsoft.com/office/drawing/2016/5/13/chartex" xmlns:cx8="http://schemas.microsoft.com/office/drawing/2016/5/14/chartex" xmlns:mc="http://schemas.openxmlformats.org/markup-compatibility/2006" xmlns:aink="http://schemas.microsoft.com/office/drawing/2016/ink" xmlns:am3d="http://schemas.microsoft.com/office/drawing/2017/model3d" xmlns:o="urn:schemas-microsoft-com:office:office" xmlns:r="http://schemas.openxmlformats.org/officeDocument/2006/relationships" xmlns:m="http://schemas.openxmlformats.org/officeDocument/2006/math" xmlns:v="urn:schemas-microsoft-com:vml" xmlns:wp14="http://schemas.microsoft.com/office/word/2010/wordprocessingDrawing" xmlns:wp="http://schemas.openxmlformats.org/drawingml/2006/wordprocessingDrawing" xmlns:w10="urn:schemas-microsoft-com:office:word" xmlns:w="http://schemas.openxmlformats.org/wordprocessingml/2006/main" xmlns:w14="http://schemas.microsoft.com/office/word/2010/wordml" xmlns:w15="http://schemas.microsoft.com/office/word/2012/wordml" xmlns:w16cex="http://schemas.microsoft.com/office/word/2018/wordml/cex" xmlns:w16cid="http://schemas.microsoft.com/office/word/2016/wordml/cid" xmlns:w16="http://schemas.microsoft.com/office/word/2018/wordml" xmlns:w16sdtdh="http://schemas.microsoft.com/office/word/2020/wordml/sdtdatahash" xmlns:w16se="http://schemas.microsoft.com/office/word/2015/wordml/symex" xmlns:wpg="http://schemas.microsoft.com/office/word/2010/wordprocessingGroup" xmlns:wpi="http://schemas.microsoft.com/office/word/2010/wordprocessingInk" xmlns:wne="http://schemas.microsoft.com/office/word/2006/wordml" xmlns:wps="http://schemas.microsoft.com/office/word/2010/wordprocessingShape" mc:Ignorable="w14 w15 w16se w16cid w16 w16cex w16sdtdh wp14">
+  <w:sdt>
+    <w:sdtPr>
+      <w:id w:val="-1186124646"/>
+      <w:docPartObj>
+        <w:docPartGallery w:val="Page Numbers (Bottom of Page)"/>
+        <w:docPartUnique/>
+      </w:docPartObj>
+    </w:sdtPr>
+    <w:sdtEndPr/>
+    <w:sdtContent>
+      <w:p>
+        <w:pPr>
+          <w:pStyle w:val="Piedepgina"/>
+          <w:jc w:val="right"/>
+        </w:pPr>
+        <w:r>
+          <w:fldChar w:fldCharType="begin"/>
+        </w:r>
+        <w:r>
+          <w:instrText>PAGE   \* MERGEFORMAT</w:instrText>
+        </w:r>
+        <w:r>
+          <w:fldChar w:fldCharType="separate"/>
+        </w:r>
+        <w:r>
+          <w:rPr>
+            <w:lang w:val="es-ES"/>
+          </w:rPr>
+          <w:t>2</w:t>
+        </w:r>
+        <w:r>
+          <w:fldChar w:fldCharType="end"/>
+        </w:r>
+      </w:p>
+    </w:sdtContent>
+  </w:sdt>
+  <w:p>
+    <w:pPr>
+      <w:pStyle w:val="Piedepgina"/>
+      <w:jc w:val="center"/>
+    </w:pPr>
+  </w:p>
+</w:ftr>
 </file>
 
 <file path=word/footnotes.xml><?xml version="1.0" encoding="utf-8"?>
@@ -22804,6 +24265,50 @@
       <w:lang w:val="en-GB"/>
     </w:rPr>
   </w:style>
+  <w:style w:type="paragraph" w:styleId="Ttulo1">
+    <w:name w:val="heading 1"/>
+    <w:basedOn w:val="Normal"/>
+    <w:next w:val="Normal"/>
+    <w:link w:val="Ttulo1Car"/>
+    <w:uiPriority w:val="9"/>
+    <w:qFormat/>
+    <w:rsid w:val="00D762F5"/>
+    <w:pPr>
+      <w:keepNext/>
+      <w:keepLines/>
+      <w:spacing w:before="240" w:after="0"/>
+      <w:outlineLvl w:val="0"/>
+    </w:pPr>
+    <w:rPr>
+      <w:rFonts w:asciiTheme="majorHAnsi" w:eastAsiaTheme="majorEastAsia" w:hAnsiTheme="majorHAnsi" w:cstheme="majorBidi"/>
+      <w:color w:val="2F5496" w:themeColor="accent1" w:themeShade="BF"/>
+      <w:sz w:val="32"/>
+      <w:szCs w:val="32"/>
+    </w:rPr>
+  </w:style>
+  <w:style w:type="paragraph" w:styleId="Ttulo3">
+    <w:name w:val="heading 3"/>
+    <w:basedOn w:val="Normal"/>
+    <w:next w:val="Normal"/>
+    <w:link w:val="Ttulo3Car"/>
+    <w:uiPriority w:val="9"/>
+    <w:semiHidden/>
+    <w:unhideWhenUsed/>
+    <w:qFormat/>
+    <w:rsid w:val="00D762F5"/>
+    <w:pPr>
+      <w:keepNext/>
+      <w:keepLines/>
+      <w:spacing w:before="40" w:after="0"/>
+      <w:outlineLvl w:val="2"/>
+    </w:pPr>
+    <w:rPr>
+      <w:rFonts w:asciiTheme="majorHAnsi" w:eastAsiaTheme="majorEastAsia" w:hAnsiTheme="majorHAnsi" w:cstheme="majorBidi"/>
+      <w:color w:val="1F3763" w:themeColor="accent1" w:themeShade="7F"/>
+      <w:sz w:val="24"/>
+      <w:szCs w:val="24"/>
+    </w:rPr>
+  </w:style>
   <w:style w:type="character" w:default="1" w:styleId="Fuentedeprrafopredeter">
     <w:name w:val="Default Paragraph Font"/>
     <w:uiPriority w:val="1"/>
@@ -22930,6 +24435,73 @@
     <w:rsid w:val="00320D9A"/>
     <w:rPr>
       <w:lang w:val="en-GB"/>
+    </w:rPr>
+  </w:style>
+  <w:style w:type="character" w:customStyle="1" w:styleId="Ttulo1Car">
+    <w:name w:val="Título 1 Car"/>
+    <w:basedOn w:val="Fuentedeprrafopredeter"/>
+    <w:link w:val="Ttulo1"/>
+    <w:uiPriority w:val="9"/>
+    <w:rsid w:val="00D762F5"/>
+    <w:rPr>
+      <w:rFonts w:asciiTheme="majorHAnsi" w:eastAsiaTheme="majorEastAsia" w:hAnsiTheme="majorHAnsi" w:cstheme="majorBidi"/>
+      <w:color w:val="2F5496" w:themeColor="accent1" w:themeShade="BF"/>
+      <w:sz w:val="32"/>
+      <w:szCs w:val="32"/>
+      <w:lang w:val="en-GB"/>
+    </w:rPr>
+  </w:style>
+  <w:style w:type="character" w:customStyle="1" w:styleId="Ttulo3Car">
+    <w:name w:val="Título 3 Car"/>
+    <w:basedOn w:val="Fuentedeprrafopredeter"/>
+    <w:link w:val="Ttulo3"/>
+    <w:uiPriority w:val="9"/>
+    <w:semiHidden/>
+    <w:rsid w:val="00D762F5"/>
+    <w:rPr>
+      <w:rFonts w:asciiTheme="majorHAnsi" w:eastAsiaTheme="majorEastAsia" w:hAnsiTheme="majorHAnsi" w:cstheme="majorBidi"/>
+      <w:color w:val="1F3763" w:themeColor="accent1" w:themeShade="7F"/>
+      <w:sz w:val="24"/>
+      <w:szCs w:val="24"/>
+      <w:lang w:val="en-GB"/>
+    </w:rPr>
+  </w:style>
+  <w:style w:type="paragraph" w:styleId="TtuloTDC">
+    <w:name w:val="TOC Heading"/>
+    <w:basedOn w:val="Ttulo1"/>
+    <w:next w:val="Normal"/>
+    <w:uiPriority w:val="39"/>
+    <w:unhideWhenUsed/>
+    <w:qFormat/>
+    <w:rsid w:val="00D762F5"/>
+    <w:pPr>
+      <w:outlineLvl w:val="9"/>
+    </w:pPr>
+    <w:rPr>
+      <w:lang w:val="es-ES" w:eastAsia="es-ES"/>
+    </w:rPr>
+  </w:style>
+  <w:style w:type="paragraph" w:styleId="TDC1">
+    <w:name w:val="toc 1"/>
+    <w:basedOn w:val="Normal"/>
+    <w:next w:val="Normal"/>
+    <w:autoRedefine/>
+    <w:uiPriority w:val="39"/>
+    <w:unhideWhenUsed/>
+    <w:rsid w:val="00FE47C9"/>
+    <w:pPr>
+      <w:spacing w:after="100"/>
+    </w:pPr>
+  </w:style>
+  <w:style w:type="character" w:styleId="Hipervnculo">
+    <w:name w:val="Hyperlink"/>
+    <w:basedOn w:val="Fuentedeprrafopredeter"/>
+    <w:uiPriority w:val="99"/>
+    <w:unhideWhenUsed/>
+    <w:rsid w:val="00FE47C9"/>
+    <w:rPr>
+      <w:color w:val="0563C1" w:themeColor="hyperlink"/>
+      <w:u w:val="single"/>
     </w:rPr>
   </w:style>
 </w:styles>
@@ -23231,10 +24803,16 @@
 </file>
 
 <file path=customXml/item1.xml><?xml version="1.0" encoding="utf-8"?>
+<p:properties xmlns:p="http://schemas.microsoft.com/office/2006/metadata/properties" xmlns:xsi="http://www.w3.org/2001/XMLSchema-instance" xmlns:pc="http://schemas.microsoft.com/office/infopath/2007/PartnerControls">
+  <documentManagement/>
+</p:properties>
+</file>
+
+<file path=customXml/item2.xml><?xml version="1.0" encoding="utf-8"?>
 <b:Sources xmlns:b="http://schemas.openxmlformats.org/officeDocument/2006/bibliography" xmlns="http://schemas.openxmlformats.org/officeDocument/2006/bibliography" SelectedStyle="\APASixthEditionOfficeOnline.xsl" StyleName="APA" Version="6"/>
 </file>
 
-<file path=customXml/item2.xml><?xml version="1.0" encoding="utf-8"?>
+<file path=customXml/item3.xml><?xml version="1.0" encoding="utf-8"?>
 <ct:contentTypeSchema xmlns:ct="http://schemas.microsoft.com/office/2006/metadata/contentType" xmlns:ma="http://schemas.microsoft.com/office/2006/metadata/properties/metaAttributes" ct:_="" ma:_="" ma:contentTypeName="Documento" ma:contentTypeID="0x0101000EAA5A59788043469B799205968C483C" ma:contentTypeVersion="4" ma:contentTypeDescription="Crear nuevo documento." ma:contentTypeScope="" ma:versionID="3f9326a56acbc932ddcb85dee14d50b6">
   <xsd:schema xmlns:xsd="http://www.w3.org/2001/XMLSchema" xmlns:xs="http://www.w3.org/2001/XMLSchema" xmlns:p="http://schemas.microsoft.com/office/2006/metadata/properties" xmlns:ns3="e91cebcd-f7c0-4a5d-9bf3-f4881f193da8" targetNamespace="http://schemas.microsoft.com/office/2006/metadata/properties" ma:root="true" ma:fieldsID="cdf08c1a890700f709cccf699e97d388" ns3:_="">
     <xsd:import namespace="e91cebcd-f7c0-4a5d-9bf3-f4881f193da8"/>
@@ -23380,7 +24958,7 @@
 </ct:contentTypeSchema>
 </file>
 
-<file path=customXml/item3.xml><?xml version="1.0" encoding="utf-8"?>
+<file path=customXml/item4.xml><?xml version="1.0" encoding="utf-8"?>
 <?mso-contentType ?>
 <FormTemplates xmlns="http://schemas.microsoft.com/sharepoint/v3/contenttype/forms">
   <Display>DocumentLibraryForm</Display>
@@ -23389,13 +24967,16 @@
 </FormTemplates>
 </file>
 
-<file path=customXml/item4.xml><?xml version="1.0" encoding="utf-8"?>
-<p:properties xmlns:p="http://schemas.microsoft.com/office/2006/metadata/properties" xmlns:xsi="http://www.w3.org/2001/XMLSchema-instance" xmlns:pc="http://schemas.microsoft.com/office/infopath/2007/PartnerControls">
-  <documentManagement/>
-</p:properties>
+<file path=customXml/itemProps1.xml><?xml version="1.0" encoding="utf-8"?>
+<ds:datastoreItem xmlns:ds="http://schemas.openxmlformats.org/officeDocument/2006/customXml" ds:itemID="{6DBEE806-F9B2-40EE-8119-F50A2A5349B0}">
+  <ds:schemaRefs>
+    <ds:schemaRef ds:uri="http://schemas.microsoft.com/office/2006/metadata/properties"/>
+    <ds:schemaRef ds:uri="http://schemas.microsoft.com/office/infopath/2007/PartnerControls"/>
+  </ds:schemaRefs>
+</ds:datastoreItem>
 </file>
 
-<file path=customXml/itemProps1.xml><?xml version="1.0" encoding="utf-8"?>
+<file path=customXml/itemProps2.xml><?xml version="1.0" encoding="utf-8"?>
 <ds:datastoreItem xmlns:ds="http://schemas.openxmlformats.org/officeDocument/2006/customXml" ds:itemID="{776ACE18-171A-4225-8E79-B22618D5A424}">
   <ds:schemaRefs>
     <ds:schemaRef ds:uri="http://schemas.openxmlformats.org/officeDocument/2006/bibliography"/>
@@ -23403,7 +24984,7 @@
 </ds:datastoreItem>
 </file>
 
-<file path=customXml/itemProps2.xml><?xml version="1.0" encoding="utf-8"?>
+<file path=customXml/itemProps3.xml><?xml version="1.0" encoding="utf-8"?>
 <ds:datastoreItem xmlns:ds="http://schemas.openxmlformats.org/officeDocument/2006/customXml" ds:itemID="{69A167BB-B9CE-467D-936F-C618453B65BF}">
   <ds:schemaRefs>
     <ds:schemaRef ds:uri="http://schemas.microsoft.com/office/2006/metadata/contentType"/>
@@ -23421,19 +25002,10 @@
 </ds:datastoreItem>
 </file>
 
-<file path=customXml/itemProps3.xml><?xml version="1.0" encoding="utf-8"?>
+<file path=customXml/itemProps4.xml><?xml version="1.0" encoding="utf-8"?>
 <ds:datastoreItem xmlns:ds="http://schemas.openxmlformats.org/officeDocument/2006/customXml" ds:itemID="{5933E01D-5565-41E4-8DCF-776A64465C6D}">
   <ds:schemaRefs>
     <ds:schemaRef ds:uri="http://schemas.microsoft.com/sharepoint/v3/contenttype/forms"/>
   </ds:schemaRefs>
 </ds:datastoreItem>
-</file>
-
-<file path=customXml/itemProps4.xml><?xml version="1.0" encoding="utf-8"?>
-<ds:datastoreItem xmlns:ds="http://schemas.openxmlformats.org/officeDocument/2006/customXml" ds:itemID="{6DBEE806-F9B2-40EE-8119-F50A2A5349B0}">
-  <ds:schemaRefs>
-    <ds:schemaRef ds:uri="http://schemas.microsoft.com/office/2006/metadata/properties"/>
-    <ds:schemaRef ds:uri="http://schemas.microsoft.com/office/infopath/2007/PartnerControls"/>
-  </ds:schemaRefs>
-</ds:datastoreItem>
 </file>
</xml_diff>

<commit_message>
Added test cases and improved documentation
</commit_message>
<xml_diff>
--- a/ET.docx
+++ b/ET.docx
@@ -6061,24 +6061,76 @@
         <w:tab/>
         <w:t>- The person must be healthy.</w:t>
       </w:r>
-    </w:p>
-    <w:p>
-      <w:pPr>
+      <w:r>
         <w:rPr>
           <w:b/>
           <w:bCs/>
         </w:rPr>
-      </w:pPr>
-      <w:r>
+        <w:t xml:space="preserve"> </w:t>
+      </w:r>
+      <w:r>
+        <w:t xml:space="preserve">COVIDpassport variable </w:t>
+      </w:r>
+      <w:r>
+        <w:rPr>
+          <w:i/>
+          <w:iCs/>
+        </w:rPr>
+        <w:t xml:space="preserve">true </w:t>
+      </w:r>
+      <w:r>
+        <w:t xml:space="preserve">and ill variable </w:t>
+      </w:r>
+      <w:r>
+        <w:rPr>
+          <w:i/>
+          <w:iCs/>
+        </w:rPr>
+        <w:t>false</w:t>
+      </w:r>
+      <w:r>
+        <w:rPr>
+          <w:i/>
+          <w:iCs/>
+        </w:rPr>
+        <w:t>.</w:t>
+      </w:r>
+    </w:p>
+    <w:p>
+      <w:pPr>
+        <w:ind w:left="708"/>
         <w:rPr>
           <w:b/>
           <w:bCs/>
         </w:rPr>
-        <w:tab/>
+      </w:pPr>
+      <w:r>
+        <w:rPr>
+          <w:b/>
+          <w:bCs/>
+        </w:rPr>
         <w:t>- There musts be seats to assign to the person.</w:t>
       </w:r>
-    </w:p>
-    <w:p/>
+      <w:r>
+        <w:rPr>
+          <w:b/>
+          <w:bCs/>
+        </w:rPr>
+        <w:t xml:space="preserve">  </w:t>
+      </w:r>
+      <w:r>
+        <w:t>normalSeats &gt; 0 if not a person with an essential profession and essentialProfessionsSeats &gt; 0 if a person with an essential profession.</w:t>
+      </w:r>
+    </w:p>
+    <w:p>
+      <w:pPr>
+        <w:ind w:left="708"/>
+        <w:rPr>
+          <w:b/>
+          <w:bCs/>
+        </w:rPr>
+      </w:pPr>
+    </w:p>
     <w:p>
       <w:pPr>
         <w:pStyle w:val="Ttulo1"/>
@@ -6234,7 +6286,13 @@
         <w:t>however,</w:t>
       </w:r>
       <w:r>
-        <w:t xml:space="preserve"> to reach each use coverage, 17 test cases are needed (each value of a variable must be taken at least once).</w:t>
+        <w:t xml:space="preserve"> to reach each use coverage, 17 test cases are needed (each value of a variable must be taken at least once</w:t>
+      </w:r>
+      <w:r>
+        <w:t>, so the number of test cases must be at least the maximum values a variable can take</w:t>
+      </w:r>
+      <w:r>
+        <w:t>).</w:t>
       </w:r>
     </w:p>
     <w:p/>
@@ -12897,13 +12955,7 @@
         <w:t xml:space="preserve">: </w:t>
       </w:r>
       <w:r>
-        <w:t xml:space="preserve">{0, ?, ?, 22, ?, </w:t>
-      </w:r>
-      <w:r>
-        <w:t>True, False</w:t>
-      </w:r>
-      <w:r>
-        <w:t>}</w:t>
+        <w:t>{0, 22}</w:t>
       </w:r>
     </w:p>
     <w:p>
@@ -12941,13 +12993,13 @@
         <w:t xml:space="preserve">: </w:t>
       </w:r>
       <w:r>
-        <w:t xml:space="preserve">{0, ?, ?, 23, ?, </w:t>
-      </w:r>
-      <w:r>
-        <w:t>True, False</w:t>
-      </w:r>
-      <w:r>
-        <w:t>}</w:t>
+        <w:t>{0</w:t>
+      </w:r>
+      <w:r>
+        <w:t xml:space="preserve">, </w:t>
+      </w:r>
+      <w:r>
+        <w:t>23}</w:t>
       </w:r>
     </w:p>
     <w:p>
@@ -12985,13 +13037,7 @@
         <w:t xml:space="preserve">: </w:t>
       </w:r>
       <w:r>
-        <w:t xml:space="preserve">{1, ?, ?, 22, ?, </w:t>
-      </w:r>
-      <w:r>
-        <w:t>True, False</w:t>
-      </w:r>
-      <w:r>
-        <w:t>}</w:t>
+        <w:t>{1, 22}</w:t>
       </w:r>
     </w:p>
     <w:p/>
@@ -13659,13 +13705,7 @@
         <w:t xml:space="preserve">: </w:t>
       </w:r>
       <w:r>
-        <w:t xml:space="preserve">{0, ?, ?, 66, ?, </w:t>
-      </w:r>
-      <w:r>
-        <w:t>True, False</w:t>
-      </w:r>
-      <w:r>
-        <w:t>}</w:t>
+        <w:t>{0, 66}</w:t>
       </w:r>
     </w:p>
     <w:p>
@@ -13703,13 +13743,7 @@
         <w:t xml:space="preserve">: </w:t>
       </w:r>
       <w:r>
-        <w:t xml:space="preserve">{0, ?, ?, 65, ?, </w:t>
-      </w:r>
-      <w:r>
-        <w:t>True, False</w:t>
-      </w:r>
-      <w:r>
-        <w:t>}</w:t>
+        <w:t>{0, 65}</w:t>
       </w:r>
     </w:p>
     <w:p>
@@ -13747,13 +13781,7 @@
         <w:t xml:space="preserve">: </w:t>
       </w:r>
       <w:r>
-        <w:t xml:space="preserve">{1, ?, ?, 66, ?, </w:t>
-      </w:r>
-      <w:r>
-        <w:t>True, False</w:t>
-      </w:r>
-      <w:r>
-        <w:t>}</w:t>
+        <w:t>{1, 66}</w:t>
       </w:r>
     </w:p>
     <w:p/>
@@ -15122,7 +15150,7 @@
           <w:sz w:val="20"/>
           <w:szCs w:val="20"/>
         </w:rPr>
-        <w:t>7</w:t>
+        <w:t>2</w:t>
       </w:r>
       <w:r>
         <w:rPr>
@@ -15134,10 +15162,7 @@
         <w:t xml:space="preserve">: </w:t>
       </w:r>
       <w:r>
-        <w:t xml:space="preserve">{1, ?, ?, 22, ?, </w:t>
-      </w:r>
-      <w:r>
-        <w:t>True, False</w:t>
+        <w:t>{1, 22</w:t>
       </w:r>
       <w:r>
         <w:t>}</w:t>
@@ -15166,7 +15191,7 @@
           <w:sz w:val="20"/>
           <w:szCs w:val="20"/>
         </w:rPr>
-        <w:t>8</w:t>
+        <w:t>7</w:t>
       </w:r>
       <w:r>
         <w:rPr>
@@ -15178,13 +15203,7 @@
         <w:t xml:space="preserve">: </w:t>
       </w:r>
       <w:r>
-        <w:t xml:space="preserve">{1, ?, ?, 23, ?, </w:t>
-      </w:r>
-      <w:r>
-        <w:t>True, False</w:t>
-      </w:r>
-      <w:r>
-        <w:t>}</w:t>
+        <w:t>{1, 23}</w:t>
       </w:r>
     </w:p>
     <w:p>
@@ -15210,7 +15229,7 @@
           <w:sz w:val="20"/>
           <w:szCs w:val="20"/>
         </w:rPr>
-        <w:t>9</w:t>
+        <w:t>8</w:t>
       </w:r>
       <w:r>
         <w:rPr>
@@ -15222,13 +15241,7 @@
         <w:t xml:space="preserve">: </w:t>
       </w:r>
       <w:r>
-        <w:t xml:space="preserve">{2, ?, ?, 22, ?, </w:t>
-      </w:r>
-      <w:r>
-        <w:t>True, False</w:t>
-      </w:r>
-      <w:r>
-        <w:t>}</w:t>
+        <w:t>{2, 22}</w:t>
       </w:r>
     </w:p>
     <w:p/>
@@ -15895,7 +15908,7 @@
           <w:sz w:val="20"/>
           <w:szCs w:val="20"/>
         </w:rPr>
-        <w:t>10</w:t>
+        <w:t>6</w:t>
       </w:r>
       <w:r>
         <w:rPr>
@@ -15907,13 +15920,7 @@
         <w:t xml:space="preserve">: </w:t>
       </w:r>
       <w:r>
-        <w:t xml:space="preserve">{1, ?, ?, 66, ?, </w:t>
-      </w:r>
-      <w:r>
-        <w:t>True, False</w:t>
-      </w:r>
-      <w:r>
-        <w:t>}</w:t>
+        <w:t>{1, 66}</w:t>
       </w:r>
     </w:p>
     <w:p>
@@ -15939,7 +15946,7 @@
           <w:sz w:val="20"/>
           <w:szCs w:val="20"/>
         </w:rPr>
-        <w:t>11</w:t>
+        <w:t>9</w:t>
       </w:r>
       <w:r>
         <w:rPr>
@@ -15951,13 +15958,7 @@
         <w:t xml:space="preserve">: </w:t>
       </w:r>
       <w:r>
-        <w:t xml:space="preserve">{1, ?, ?, 65, ?, </w:t>
-      </w:r>
-      <w:r>
-        <w:t>True, False</w:t>
-      </w:r>
-      <w:r>
-        <w:t>}</w:t>
+        <w:t>{1, 65}</w:t>
       </w:r>
     </w:p>
     <w:p>
@@ -15983,25 +15984,37 @@
           <w:sz w:val="20"/>
           <w:szCs w:val="20"/>
         </w:rPr>
-        <w:t>12</w:t>
-      </w:r>
-      <w:r>
-        <w:rPr>
-          <w:rFonts w:ascii="Consolas" w:hAnsi="Consolas" w:cs="Consolas"/>
-          <w:color w:val="000000"/>
-          <w:sz w:val="20"/>
-          <w:szCs w:val="20"/>
-        </w:rPr>
-        <w:t xml:space="preserve">: </w:t>
-      </w:r>
-      <w:r>
-        <w:t xml:space="preserve">{2, ?, ?, 66, ?, </w:t>
-      </w:r>
-      <w:r>
-        <w:t>True, False</w:t>
-      </w:r>
-      <w:r>
-        <w:t>}</w:t>
+        <w:t>1</w:t>
+      </w:r>
+      <w:r>
+        <w:rPr>
+          <w:rFonts w:ascii="Consolas" w:hAnsi="Consolas" w:cs="Consolas"/>
+          <w:color w:val="000000"/>
+          <w:sz w:val="20"/>
+          <w:szCs w:val="20"/>
+        </w:rPr>
+        <w:t>0</w:t>
+      </w:r>
+      <w:r>
+        <w:rPr>
+          <w:rFonts w:ascii="Consolas" w:hAnsi="Consolas" w:cs="Consolas"/>
+          <w:color w:val="000000"/>
+          <w:sz w:val="20"/>
+          <w:szCs w:val="20"/>
+        </w:rPr>
+        <w:t>:</w:t>
+      </w:r>
+      <w:r>
+        <w:rPr>
+          <w:rFonts w:ascii="Consolas" w:hAnsi="Consolas" w:cs="Consolas"/>
+          <w:color w:val="000000"/>
+          <w:sz w:val="20"/>
+          <w:szCs w:val="20"/>
+        </w:rPr>
+        <w:t xml:space="preserve"> </w:t>
+      </w:r>
+      <w:r>
+        <w:t>{2, 66}</w:t>
       </w:r>
     </w:p>
     <w:p/>
@@ -17182,7 +17195,16 @@
           <w:sz w:val="20"/>
           <w:szCs w:val="20"/>
         </w:rPr>
-        <w:t>13</w:t>
+        <w:t>1</w:t>
+      </w:r>
+      <w:r>
+        <w:rPr>
+          <w:rFonts w:ascii="Consolas" w:hAnsi="Consolas" w:cs="Consolas"/>
+          <w:color w:val="000000"/>
+          <w:sz w:val="20"/>
+          <w:szCs w:val="20"/>
+        </w:rPr>
+        <w:t>0</w:t>
       </w:r>
       <w:r>
         <w:rPr>
@@ -17194,13 +17216,7 @@
         <w:t xml:space="preserve">: </w:t>
       </w:r>
       <w:r>
-        <w:t xml:space="preserve">{2, ?, ?, 66, ?, </w:t>
-      </w:r>
-      <w:r>
-        <w:t>True, False</w:t>
-      </w:r>
-      <w:r>
-        <w:t>}</w:t>
+        <w:t>{2, 66}</w:t>
       </w:r>
     </w:p>
     <w:p>
@@ -17226,7 +17242,16 @@
           <w:sz w:val="20"/>
           <w:szCs w:val="20"/>
         </w:rPr>
-        <w:t>14</w:t>
+        <w:t>1</w:t>
+      </w:r>
+      <w:r>
+        <w:rPr>
+          <w:rFonts w:ascii="Consolas" w:hAnsi="Consolas" w:cs="Consolas"/>
+          <w:color w:val="000000"/>
+          <w:sz w:val="20"/>
+          <w:szCs w:val="20"/>
+        </w:rPr>
+        <w:t>1</w:t>
       </w:r>
       <w:r>
         <w:rPr>
@@ -17238,13 +17263,7 @@
         <w:t xml:space="preserve">: </w:t>
       </w:r>
       <w:r>
-        <w:t xml:space="preserve">{2, ?, ?, 65, ?, </w:t>
-      </w:r>
-      <w:r>
-        <w:t>True, False</w:t>
-      </w:r>
-      <w:r>
-        <w:t>}</w:t>
+        <w:t>{2, 65}</w:t>
       </w:r>
     </w:p>
     <w:p>
@@ -17270,7 +17289,16 @@
           <w:sz w:val="20"/>
           <w:szCs w:val="20"/>
         </w:rPr>
-        <w:t>15</w:t>
+        <w:t>1</w:t>
+      </w:r>
+      <w:r>
+        <w:rPr>
+          <w:rFonts w:ascii="Consolas" w:hAnsi="Consolas" w:cs="Consolas"/>
+          <w:color w:val="000000"/>
+          <w:sz w:val="20"/>
+          <w:szCs w:val="20"/>
+        </w:rPr>
+        <w:t>2</w:t>
       </w:r>
       <w:r>
         <w:rPr>
@@ -17282,16 +17310,9 @@
         <w:t xml:space="preserve">: </w:t>
       </w:r>
       <w:r>
-        <w:t xml:space="preserve">{3, ?, ?, 66, ?, </w:t>
-      </w:r>
-      <w:r>
-        <w:t>True, False</w:t>
-      </w:r>
-      <w:r>
-        <w:t>}</w:t>
-      </w:r>
-    </w:p>
-    <w:p/>
+        <w:t>{3, 66}</w:t>
+      </w:r>
+    </w:p>
     <w:p>
       <w:pPr>
         <w:shd w:val="clear" w:color="auto" w:fill="E7E6E6" w:themeFill="background2"/>
@@ -18674,7 +18695,16 @@
           <w:sz w:val="20"/>
           <w:szCs w:val="20"/>
         </w:rPr>
-        <w:t>16</w:t>
+        <w:t>1</w:t>
+      </w:r>
+      <w:r>
+        <w:rPr>
+          <w:rFonts w:ascii="Consolas" w:hAnsi="Consolas" w:cs="Consolas"/>
+          <w:color w:val="000000"/>
+          <w:sz w:val="20"/>
+          <w:szCs w:val="20"/>
+        </w:rPr>
+        <w:t>3</w:t>
       </w:r>
       <w:r>
         <w:rPr>
@@ -18686,13 +18716,7 @@
         <w:t xml:space="preserve">: </w:t>
       </w:r>
       <w:r>
-        <w:t xml:space="preserve">{3, ?, ?, 22, ?, </w:t>
-      </w:r>
-      <w:r>
-        <w:t>True, False</w:t>
-      </w:r>
-      <w:r>
-        <w:t>}</w:t>
+        <w:t>{3, 22}</w:t>
       </w:r>
     </w:p>
     <w:p>
@@ -18718,7 +18742,16 @@
           <w:sz w:val="20"/>
           <w:szCs w:val="20"/>
         </w:rPr>
-        <w:t>17</w:t>
+        <w:t>1</w:t>
+      </w:r>
+      <w:r>
+        <w:rPr>
+          <w:rFonts w:ascii="Consolas" w:hAnsi="Consolas" w:cs="Consolas"/>
+          <w:color w:val="000000"/>
+          <w:sz w:val="20"/>
+          <w:szCs w:val="20"/>
+        </w:rPr>
+        <w:t>4</w:t>
       </w:r>
       <w:r>
         <w:rPr>
@@ -18730,13 +18763,7 @@
         <w:t xml:space="preserve">: </w:t>
       </w:r>
       <w:r>
-        <w:t xml:space="preserve">{3, ?, ?, 23, ?, </w:t>
-      </w:r>
-      <w:r>
-        <w:t>True, False</w:t>
-      </w:r>
-      <w:r>
-        <w:t>}</w:t>
+        <w:t>{3, 23}</w:t>
       </w:r>
     </w:p>
     <w:p>
@@ -18762,7 +18789,16 @@
           <w:sz w:val="20"/>
           <w:szCs w:val="20"/>
         </w:rPr>
-        <w:t>18</w:t>
+        <w:t>1</w:t>
+      </w:r>
+      <w:r>
+        <w:rPr>
+          <w:rFonts w:ascii="Consolas" w:hAnsi="Consolas" w:cs="Consolas"/>
+          <w:color w:val="000000"/>
+          <w:sz w:val="20"/>
+          <w:szCs w:val="20"/>
+        </w:rPr>
+        <w:t>5</w:t>
       </w:r>
       <w:r>
         <w:rPr>
@@ -18774,10 +18810,10 @@
         <w:t xml:space="preserve">: </w:t>
       </w:r>
       <w:r>
-        <w:t xml:space="preserve">{4, ?, ?, 22, ?, </w:t>
-      </w:r>
-      <w:r>
-        <w:t>True, False}</w:t>
+        <w:t>{4, 22</w:t>
+      </w:r>
+      <w:r>
+        <w:t>}</w:t>
       </w:r>
     </w:p>
     <w:p/>
@@ -19444,7 +19480,16 @@
           <w:sz w:val="20"/>
           <w:szCs w:val="20"/>
         </w:rPr>
-        <w:t>19</w:t>
+        <w:t>1</w:t>
+      </w:r>
+      <w:r>
+        <w:rPr>
+          <w:rFonts w:ascii="Consolas" w:hAnsi="Consolas" w:cs="Consolas"/>
+          <w:color w:val="000000"/>
+          <w:sz w:val="20"/>
+          <w:szCs w:val="20"/>
+        </w:rPr>
+        <w:t>2</w:t>
       </w:r>
       <w:r>
         <w:rPr>
@@ -19456,13 +19501,13 @@
         <w:t xml:space="preserve">: </w:t>
       </w:r>
       <w:r>
-        <w:t xml:space="preserve">{3, ?, ?, 66, ?, </w:t>
-      </w:r>
-      <w:r>
-        <w:t>True, False</w:t>
-      </w:r>
-      <w:r>
-        <w:t>}</w:t>
+        <w:t>{3</w:t>
+      </w:r>
+      <w:r>
+        <w:t xml:space="preserve">, </w:t>
+      </w:r>
+      <w:r>
+        <w:t>66}</w:t>
       </w:r>
     </w:p>
     <w:p>
@@ -19488,7 +19533,16 @@
           <w:sz w:val="20"/>
           <w:szCs w:val="20"/>
         </w:rPr>
-        <w:t>20</w:t>
+        <w:t>1</w:t>
+      </w:r>
+      <w:r>
+        <w:rPr>
+          <w:rFonts w:ascii="Consolas" w:hAnsi="Consolas" w:cs="Consolas"/>
+          <w:color w:val="000000"/>
+          <w:sz w:val="20"/>
+          <w:szCs w:val="20"/>
+        </w:rPr>
+        <w:t>6</w:t>
       </w:r>
       <w:r>
         <w:rPr>
@@ -19500,13 +19554,7 @@
         <w:t xml:space="preserve">: </w:t>
       </w:r>
       <w:r>
-        <w:t>{3, ?, ?, 65, ?,</w:t>
-      </w:r>
-      <w:r>
-        <w:t xml:space="preserve"> True, False</w:t>
-      </w:r>
-      <w:r>
-        <w:t>}</w:t>
+        <w:t>{3, 65}</w:t>
       </w:r>
     </w:p>
     <w:p>
@@ -19532,7 +19580,16 @@
           <w:sz w:val="20"/>
           <w:szCs w:val="20"/>
         </w:rPr>
-        <w:t>21</w:t>
+        <w:t>1</w:t>
+      </w:r>
+      <w:r>
+        <w:rPr>
+          <w:rFonts w:ascii="Consolas" w:hAnsi="Consolas" w:cs="Consolas"/>
+          <w:color w:val="000000"/>
+          <w:sz w:val="20"/>
+          <w:szCs w:val="20"/>
+        </w:rPr>
+        <w:t>7</w:t>
       </w:r>
       <w:r>
         <w:rPr>
@@ -19544,13 +19601,7 @@
         <w:t xml:space="preserve">: </w:t>
       </w:r>
       <w:r>
-        <w:t xml:space="preserve">{4, ?, ?, 66, ?, </w:t>
-      </w:r>
-      <w:r>
-        <w:t>True, False</w:t>
-      </w:r>
-      <w:r>
-        <w:t>}</w:t>
+        <w:t>{4, 66}</w:t>
       </w:r>
     </w:p>
     <w:p/>
@@ -20883,50 +20934,19 @@
         </w:tc>
       </w:tr>
     </w:tbl>
-    <w:p/>
     <w:p>
       <w:pPr>
         <w:autoSpaceDE w:val="0"/>
         <w:autoSpaceDN w:val="0"/>
         <w:adjustRightInd w:val="0"/>
         <w:spacing w:after="0" w:line="240" w:lineRule="auto"/>
-      </w:pPr>
-      <w:r>
-        <w:rPr>
-          <w:rFonts w:ascii="Consolas" w:hAnsi="Consolas" w:cs="Consolas"/>
-          <w:color w:val="000000"/>
-          <w:sz w:val="20"/>
-          <w:szCs w:val="20"/>
-        </w:rPr>
-        <w:t xml:space="preserve">Test suite </w:t>
-      </w:r>
-      <w:r>
-        <w:rPr>
-          <w:rFonts w:ascii="Consolas" w:hAnsi="Consolas" w:cs="Consolas"/>
-          <w:color w:val="000000"/>
-          <w:sz w:val="20"/>
-          <w:szCs w:val="20"/>
-        </w:rPr>
-        <w:t>22</w:t>
-      </w:r>
-      <w:r>
-        <w:rPr>
-          <w:rFonts w:ascii="Consolas" w:hAnsi="Consolas" w:cs="Consolas"/>
-          <w:color w:val="000000"/>
-          <w:sz w:val="20"/>
-          <w:szCs w:val="20"/>
-        </w:rPr>
-        <w:t xml:space="preserve">: </w:t>
-      </w:r>
-      <w:r>
-        <w:t xml:space="preserve">{4, ?, ?, 22, ?, </w:t>
-      </w:r>
-      <w:r>
-        <w:t>True, False</w:t>
-      </w:r>
-      <w:r>
-        <w:t>}</w:t>
-      </w:r>
+        <w:rPr>
+          <w:rFonts w:ascii="Consolas" w:hAnsi="Consolas" w:cs="Consolas"/>
+          <w:color w:val="000000"/>
+          <w:sz w:val="20"/>
+          <w:szCs w:val="20"/>
+        </w:rPr>
+      </w:pPr>
     </w:p>
     <w:p>
       <w:pPr>
@@ -20951,7 +20971,7 @@
           <w:sz w:val="20"/>
           <w:szCs w:val="20"/>
         </w:rPr>
-        <w:t>23</w:t>
+        <w:t>15</w:t>
       </w:r>
       <w:r>
         <w:rPr>
@@ -20963,13 +20983,7 @@
         <w:t xml:space="preserve">: </w:t>
       </w:r>
       <w:r>
-        <w:t xml:space="preserve">{4, ?, ?, 23, ?, </w:t>
-      </w:r>
-      <w:r>
-        <w:t>True, False</w:t>
-      </w:r>
-      <w:r>
-        <w:t>}</w:t>
+        <w:t>{4, 22}</w:t>
       </w:r>
     </w:p>
     <w:p>
@@ -20995,7 +21009,7 @@
           <w:sz w:val="20"/>
           <w:szCs w:val="20"/>
         </w:rPr>
-        <w:t>24</w:t>
+        <w:t>18</w:t>
       </w:r>
       <w:r>
         <w:rPr>
@@ -21007,13 +21021,45 @@
         <w:t xml:space="preserve">: </w:t>
       </w:r>
       <w:r>
-        <w:t xml:space="preserve">{0, ?, ?, 22, ?, </w:t>
-      </w:r>
-      <w:r>
-        <w:t>True, False</w:t>
-      </w:r>
-      <w:r>
-        <w:t>}</w:t>
+        <w:t>{4, 23}</w:t>
+      </w:r>
+    </w:p>
+    <w:p>
+      <w:pPr>
+        <w:autoSpaceDE w:val="0"/>
+        <w:autoSpaceDN w:val="0"/>
+        <w:adjustRightInd w:val="0"/>
+        <w:spacing w:after="0" w:line="240" w:lineRule="auto"/>
+      </w:pPr>
+      <w:r>
+        <w:rPr>
+          <w:rFonts w:ascii="Consolas" w:hAnsi="Consolas" w:cs="Consolas"/>
+          <w:color w:val="000000"/>
+          <w:sz w:val="20"/>
+          <w:szCs w:val="20"/>
+        </w:rPr>
+        <w:t xml:space="preserve">Test suite </w:t>
+      </w:r>
+      <w:r>
+        <w:rPr>
+          <w:rFonts w:ascii="Consolas" w:hAnsi="Consolas" w:cs="Consolas"/>
+          <w:color w:val="000000"/>
+          <w:sz w:val="20"/>
+          <w:szCs w:val="20"/>
+        </w:rPr>
+        <w:t>1</w:t>
+      </w:r>
+      <w:r>
+        <w:rPr>
+          <w:rFonts w:ascii="Consolas" w:hAnsi="Consolas" w:cs="Consolas"/>
+          <w:color w:val="000000"/>
+          <w:sz w:val="20"/>
+          <w:szCs w:val="20"/>
+        </w:rPr>
+        <w:t xml:space="preserve">: </w:t>
+      </w:r>
+      <w:r>
+        <w:t>{0, 22}</w:t>
       </w:r>
     </w:p>
     <w:p/>
@@ -21669,7 +21715,7 @@
           <w:sz w:val="20"/>
           <w:szCs w:val="20"/>
         </w:rPr>
-        <w:t>25</w:t>
+        <w:t>17</w:t>
       </w:r>
       <w:r>
         <w:rPr>
@@ -21681,13 +21727,7 @@
         <w:t xml:space="preserve">: </w:t>
       </w:r>
       <w:r>
-        <w:t xml:space="preserve">{4, ?, ?, 66, ?, </w:t>
-      </w:r>
-      <w:r>
-        <w:t>True, False</w:t>
-      </w:r>
-      <w:r>
-        <w:t>}</w:t>
+        <w:t>{4, 66}</w:t>
       </w:r>
     </w:p>
     <w:p>
@@ -21713,7 +21753,7 @@
           <w:sz w:val="20"/>
           <w:szCs w:val="20"/>
         </w:rPr>
-        <w:t>26</w:t>
+        <w:t>19</w:t>
       </w:r>
       <w:r>
         <w:rPr>
@@ -21725,13 +21765,7 @@
         <w:t xml:space="preserve">: </w:t>
       </w:r>
       <w:r>
-        <w:t xml:space="preserve">{4, ?, ?, 65, ?, </w:t>
-      </w:r>
-      <w:r>
-        <w:t>True, False</w:t>
-      </w:r>
-      <w:r>
-        <w:t>}</w:t>
+        <w:t>{4, 65}</w:t>
       </w:r>
     </w:p>
     <w:p>
@@ -21757,7 +21791,7 @@
           <w:sz w:val="20"/>
           <w:szCs w:val="20"/>
         </w:rPr>
-        <w:t>27</w:t>
+        <w:t>4</w:t>
       </w:r>
       <w:r>
         <w:rPr>
@@ -21769,16 +21803,40 @@
         <w:t xml:space="preserve">: </w:t>
       </w:r>
       <w:r>
-        <w:t xml:space="preserve">{0, ?, ?, 66, ?, </w:t>
-      </w:r>
-      <w:r>
-        <w:t>True, False</w:t>
-      </w:r>
-      <w:r>
-        <w:t>}</w:t>
-      </w:r>
-    </w:p>
-    <w:p/>
+        <w:t>{0, 66}</w:t>
+      </w:r>
+    </w:p>
+    <w:p>
+      <w:pPr>
+        <w:autoSpaceDE w:val="0"/>
+        <w:autoSpaceDN w:val="0"/>
+        <w:adjustRightInd w:val="0"/>
+        <w:spacing w:after="0" w:line="240" w:lineRule="auto"/>
+      </w:pPr>
+    </w:p>
+    <w:p>
+      <w:pPr>
+        <w:autoSpaceDE w:val="0"/>
+        <w:autoSpaceDN w:val="0"/>
+        <w:adjustRightInd w:val="0"/>
+        <w:spacing w:after="0" w:line="240" w:lineRule="auto"/>
+      </w:pPr>
+      <w:r>
+        <w:t>Some of the test suites can be reused for different if structures. In those cases, the number of the test suite wil</w:t>
+      </w:r>
+      <w:bookmarkStart w:id="9" w:name="_Toc90930011"/>
+      <w:r>
+        <w:t>l be repeated.</w:t>
+      </w:r>
+    </w:p>
+    <w:p>
+      <w:pPr>
+        <w:autoSpaceDE w:val="0"/>
+        <w:autoSpaceDN w:val="0"/>
+        <w:adjustRightInd w:val="0"/>
+        <w:spacing w:after="0" w:line="240" w:lineRule="auto"/>
+      </w:pPr>
+    </w:p>
     <w:p>
       <w:pPr>
         <w:pStyle w:val="Ttulo1"/>
@@ -21791,7 +21849,6 @@
           <w:szCs w:val="28"/>
         </w:rPr>
       </w:pPr>
-      <w:bookmarkStart w:id="9" w:name="_Toc90930011"/>
       <w:r>
         <w:rPr>
           <w:rFonts w:asciiTheme="minorHAnsi" w:hAnsiTheme="minorHAnsi" w:cstheme="minorHAnsi"/>
@@ -21817,12 +21874,27 @@
     </w:p>
     <w:p>
       <w:r>
-        <w:t>The number of test cases in the case of pairwise is the higher one. However, this is the expected one as we have several variables that are integers and can take several values (we got the values with techniques as error guessing and boundary values). In addition, each use is the one with less cases (just 5 where written, but in order to reach each use coverage every value must be used at least in one test case, so the number of cases highly depend on the maximum number of values a variable can take).</w:t>
-      </w:r>
-    </w:p>
-    <w:p>
-      <w:r>
-        <w:t>Number of tests done:</w:t>
+        <w:t xml:space="preserve">The number of test cases in the case of pairwise is the higher one. However, this is the expected one as we have several variables that are integers and can take several values (we got the values with techniques as error guessing and boundary values). In addition, </w:t>
+      </w:r>
+      <w:r>
+        <w:t xml:space="preserve">decision coverage is the one with least test cases </w:t>
+      </w:r>
+      <w:r>
+        <w:t>(</w:t>
+      </w:r>
+      <w:r>
+        <w:t>17</w:t>
+      </w:r>
+      <w:r>
+        <w:t>).</w:t>
+      </w:r>
+    </w:p>
+    <w:p>
+      <w:r>
+        <w:t>Tests</w:t>
+      </w:r>
+      <w:r>
+        <w:t xml:space="preserve"> done:</w:t>
       </w:r>
     </w:p>
     <w:p>
@@ -21835,7 +21907,10 @@
         <w:spacing w:line="256" w:lineRule="auto"/>
       </w:pPr>
       <w:r>
-        <w:t>5 each use</w:t>
+        <w:t xml:space="preserve">Each </w:t>
+      </w:r>
+      <w:r>
+        <w:t>use</w:t>
       </w:r>
     </w:p>
     <w:p>
@@ -21848,7 +21923,10 @@
         <w:spacing w:line="256" w:lineRule="auto"/>
       </w:pPr>
       <w:r>
-        <w:t>5 pairwise</w:t>
+        <w:t>P</w:t>
+      </w:r>
+      <w:r>
+        <w:t>airwise</w:t>
       </w:r>
     </w:p>
     <w:p>
@@ -21861,7 +21939,7 @@
         <w:spacing w:line="256" w:lineRule="auto"/>
       </w:pPr>
       <w:r>
-        <w:t>22 decision coverage</w:t>
+        <w:t>Decision coverage (12 test cases)</w:t>
       </w:r>
     </w:p>
     <w:p>
@@ -21874,7 +21952,10 @@
         <w:spacing w:line="256" w:lineRule="auto"/>
       </w:pPr>
       <w:r>
-        <w:t>5 MC/DC</w:t>
+        <w:t>MC/DC</w:t>
+      </w:r>
+      <w:r>
+        <w:t xml:space="preserve"> coverage (19 test cases)</w:t>
       </w:r>
     </w:p>
     <w:p>
@@ -21945,7 +22026,6 @@
         </w:rPr>
       </w:pPr>
     </w:p>
-    <w:p/>
     <w:p/>
     <w:p>
       <w:pPr>
@@ -21978,10 +22058,10 @@
           <w:noProof/>
         </w:rPr>
         <w:drawing>
-          <wp:inline distT="0" distB="0" distL="0" distR="0" wp14:anchorId="248FB57A" wp14:editId="12F1873D">
-            <wp:extent cx="5400040" cy="5643880"/>
-            <wp:effectExtent l="0" t="0" r="0" b="0"/>
-            <wp:docPr id="5" name="Imagen 5"/>
+          <wp:inline distT="0" distB="0" distL="0" distR="0" wp14:anchorId="2344B805" wp14:editId="13528576">
+            <wp:extent cx="5393690" cy="5610225"/>
+            <wp:effectExtent l="0" t="0" r="0" b="9525"/>
+            <wp:docPr id="9" name="Imagen 9"/>
             <wp:cNvGraphicFramePr>
               <a:graphicFrameLocks xmlns:a="http://schemas.openxmlformats.org/drawingml/2006/main" noChangeAspect="1"/>
             </wp:cNvGraphicFramePr>
@@ -22010,7 +22090,7 @@
                   <pic:spPr bwMode="auto">
                     <a:xfrm>
                       <a:off x="0" y="0"/>
-                      <a:ext cx="5400040" cy="5643880"/>
+                      <a:ext cx="5393690" cy="5610225"/>
                     </a:xfrm>
                     <a:prstGeom prst="rect">
                       <a:avLst/>
@@ -22030,31 +22110,54 @@
     <w:p/>
     <w:p>
       <w:r>
-        <w:t xml:space="preserve">In this case, </w:t>
-      </w:r>
-      <w:r>
-        <w:t>some</w:t>
-      </w:r>
-      <w:r>
-        <w:t xml:space="preserve"> test cases have been implemented</w:t>
-      </w:r>
-      <w:r>
-        <w:t xml:space="preserve"> using each use</w:t>
-      </w:r>
-      <w:r>
+        <w:t xml:space="preserve">The </w:t>
+      </w:r>
+      <w:r>
+        <w:t xml:space="preserve">coverage </w:t>
+      </w:r>
+      <w:r>
+        <w:t xml:space="preserve">is almost 60% of the method </w:t>
+      </w:r>
+      <w:r>
+        <w:rPr>
+          <w:b/>
+          <w:bCs/>
+          <w:i/>
+          <w:iCs/>
+        </w:rPr>
+        <w:t>“calculateTicketCost”</w:t>
+      </w:r>
+      <w:r>
+        <w:rPr>
+          <w:b/>
+          <w:bCs/>
+          <w:i/>
+          <w:iCs/>
+        </w:rPr>
         <w:t xml:space="preserve">. </w:t>
       </w:r>
       <w:r>
-        <w:t>The</w:t>
-      </w:r>
-      <w:r>
-        <w:t xml:space="preserve"> coverage will depend on the way we choose the values (Values must be used at least once to reach each use coverage).  </w:t>
-      </w:r>
-      <w:r>
-        <w:t>So, to reach a high coverage for the method you must carefully select the test cases to be implemented.</w:t>
-      </w:r>
-    </w:p>
-    <w:p/>
+        <w:t>This</w:t>
+      </w:r>
+      <w:r>
+        <w:rPr>
+          <w:b/>
+          <w:bCs/>
+          <w:i/>
+          <w:iCs/>
+        </w:rPr>
+        <w:t xml:space="preserve"> </w:t>
+      </w:r>
+      <w:r>
+        <w:t xml:space="preserve">will depend on the way we choose the values (Values must be used at least once to reach each use coverage). </w:t>
+      </w:r>
+      <w:r>
+        <w:t>So, to reach a high coverage for the method you must carefully select the test cases to be implemented</w:t>
+      </w:r>
+      <w:r>
+        <w:t xml:space="preserve"> or repeating some values. The coverage is not as high in this case because most of the values have problems (level is negative or out of int limits and most of the time doesn’t even enter to our test method).</w:t>
+      </w:r>
+    </w:p>
     <w:p/>
     <w:p/>
     <w:p/>
@@ -22091,10 +22194,10 @@
           <w:noProof/>
         </w:rPr>
         <w:drawing>
-          <wp:inline distT="0" distB="0" distL="0" distR="0" wp14:anchorId="1F0710BB" wp14:editId="3CBB7638">
-            <wp:extent cx="5394960" cy="5356860"/>
+          <wp:inline distT="0" distB="0" distL="0" distR="0" wp14:anchorId="32ECC81E" wp14:editId="2F3F73C2">
+            <wp:extent cx="5400040" cy="5323840"/>
             <wp:effectExtent l="0" t="0" r="0" b="0"/>
-            <wp:docPr id="4" name="Imagen 4"/>
+            <wp:docPr id="10" name="Imagen 10"/>
             <wp:cNvGraphicFramePr>
               <a:graphicFrameLocks xmlns:a="http://schemas.openxmlformats.org/drawingml/2006/main" noChangeAspect="1"/>
             </wp:cNvGraphicFramePr>
@@ -22102,7 +22205,7 @@
               <a:graphicData uri="http://schemas.openxmlformats.org/drawingml/2006/picture">
                 <pic:pic xmlns:pic="http://schemas.openxmlformats.org/drawingml/2006/picture">
                   <pic:nvPicPr>
-                    <pic:cNvPr id="0" name="Picture 1"/>
+                    <pic:cNvPr id="0" name="Picture 4"/>
                     <pic:cNvPicPr>
                       <a:picLocks noChangeAspect="1" noChangeArrowheads="1"/>
                     </pic:cNvPicPr>
@@ -22123,7 +22226,7 @@
                   <pic:spPr bwMode="auto">
                     <a:xfrm>
                       <a:off x="0" y="0"/>
-                      <a:ext cx="5394960" cy="5356860"/>
+                      <a:ext cx="5400040" cy="5323840"/>
                     </a:xfrm>
                     <a:prstGeom prst="rect">
                       <a:avLst/>
@@ -22152,19 +22255,22 @@
         <w:t xml:space="preserve"> set of Pairwise test cases we got a coverage of </w:t>
       </w:r>
       <w:r>
-        <w:t>58</w:t>
-      </w:r>
-      <w:r>
-        <w:t>,</w:t>
-      </w:r>
-      <w:r>
-        <w:t>3</w:t>
+        <w:t>74.0</w:t>
       </w:r>
       <w:r>
         <w:t xml:space="preserve">%. </w:t>
       </w:r>
       <w:r>
-        <w:t>As we have not implemented all of the test cases for achieving pairwise (just a set), this percentage is not as high. However, it should reach 100% if all of them were implemented.</w:t>
+        <w:t>As we have not implemented all of the test cases for achieving pairwise (just a set</w:t>
+      </w:r>
+      <w:r>
+        <w:t>, specifically 10</w:t>
+      </w:r>
+      <w:r>
+        <w:t>), this percentage is not as high. However, it should reach 100% if all of them were implemented</w:t>
+      </w:r>
+      <w:r>
+        <w:t xml:space="preserve"> because in pairwise we have all the possible combinations.</w:t>
       </w:r>
     </w:p>
     <w:p/>
@@ -22313,10 +22419,10 @@
           <w:noProof/>
         </w:rPr>
         <w:drawing>
-          <wp:inline distT="0" distB="0" distL="0" distR="0" wp14:anchorId="0A35B7C9" wp14:editId="7426DDF1">
-            <wp:extent cx="5394960" cy="6187440"/>
-            <wp:effectExtent l="0" t="0" r="0" b="3810"/>
-            <wp:docPr id="6" name="Imagen 6"/>
+          <wp:inline distT="0" distB="0" distL="0" distR="0" wp14:anchorId="164A25F4" wp14:editId="4BD15B09">
+            <wp:extent cx="5400040" cy="5751830"/>
+            <wp:effectExtent l="0" t="0" r="0" b="1270"/>
+            <wp:docPr id="8" name="Imagen 8"/>
             <wp:cNvGraphicFramePr>
               <a:graphicFrameLocks xmlns:a="http://schemas.openxmlformats.org/drawingml/2006/main" noChangeAspect="1"/>
             </wp:cNvGraphicFramePr>
@@ -22324,7 +22430,7 @@
               <a:graphicData uri="http://schemas.openxmlformats.org/drawingml/2006/picture">
                 <pic:pic xmlns:pic="http://schemas.openxmlformats.org/drawingml/2006/picture">
                   <pic:nvPicPr>
-                    <pic:cNvPr id="0" name="Picture 4"/>
+                    <pic:cNvPr id="0" name="Picture 2"/>
                     <pic:cNvPicPr>
                       <a:picLocks noChangeAspect="1" noChangeArrowheads="1"/>
                     </pic:cNvPicPr>
@@ -22345,7 +22451,7 @@
                   <pic:spPr bwMode="auto">
                     <a:xfrm>
                       <a:off x="0" y="0"/>
-                      <a:ext cx="5394960" cy="6187440"/>
+                      <a:ext cx="5400040" cy="5751830"/>
                     </a:xfrm>
                     <a:prstGeom prst="rect">
                       <a:avLst/>
@@ -22365,24 +22471,37 @@
     <w:p/>
     <w:p>
       <w:r>
-        <w:t xml:space="preserve">Only the test cases related to the first structure </w:t>
-      </w:r>
-      <w:r>
-        <w:t xml:space="preserve">and some others related to the second </w:t>
-      </w:r>
-      <w:r>
-        <w:t>structure</w:t>
-      </w:r>
-      <w:r>
-        <w:t xml:space="preserve"> were implemented</w:t>
-      </w:r>
-      <w:r>
-        <w:t>. As a result, the coverage for that first if structure is 100%. In the case all of them were implemented coverage of the whole method would be 100%</w:t>
-      </w:r>
-      <w:r>
-        <w:t>.</w:t>
-      </w:r>
-    </w:p>
+        <w:t xml:space="preserve">We have done all the test cases related to it. The coverage of the method </w:t>
+      </w:r>
+      <w:r>
+        <w:rPr>
+          <w:b/>
+          <w:bCs/>
+        </w:rPr>
+        <w:t>“calcula</w:t>
+      </w:r>
+      <w:r>
+        <w:rPr>
+          <w:b/>
+          <w:bCs/>
+        </w:rPr>
+        <w:t>te</w:t>
+      </w:r>
+      <w:r>
+        <w:rPr>
+          <w:b/>
+          <w:bCs/>
+        </w:rPr>
+        <w:t>TicketCost</w:t>
+      </w:r>
+      <w:r>
+        <w:t>” is 100%</w:t>
+      </w:r>
+      <w:r>
+        <w:t>. The difference with decision coverage is that a higher number of test cases is needed to reach it. This is because in decision coverage we just focus on the decisions.</w:t>
+      </w:r>
+    </w:p>
+    <w:p/>
     <w:sectPr>
       <w:footerReference w:type="default" r:id="rId16"/>
       <w:pgSz w:w="11906" w:h="16838"/>

</xml_diff>

<commit_message>
Fixed some errors in documentation
</commit_message>
<xml_diff>
--- a/ET.docx
+++ b/ET.docx
@@ -21883,10 +21883,16 @@
         <w:t>(</w:t>
       </w:r>
       <w:r>
-        <w:t>17</w:t>
-      </w:r>
-      <w:r>
-        <w:t>).</w:t>
+        <w:t>1</w:t>
+      </w:r>
+      <w:r>
+        <w:t>2</w:t>
+      </w:r>
+      <w:r>
+        <w:t>)</w:t>
+      </w:r>
+      <w:r>
+        <w:t>.</w:t>
       </w:r>
     </w:p>
     <w:p>
@@ -21912,6 +21918,9 @@
       <w:r>
         <w:t>use</w:t>
       </w:r>
+      <w:r>
+        <w:t xml:space="preserve"> coverage (17 test cases)</w:t>
+      </w:r>
     </w:p>
     <w:p>
       <w:pPr>
@@ -21927,6 +21936,9 @@
       </w:r>
       <w:r>
         <w:t>airwise</w:t>
+      </w:r>
+      <w:r>
+        <w:t xml:space="preserve"> (10 test cases, just a set is implemented)</w:t>
       </w:r>
     </w:p>
     <w:p>
@@ -24922,16 +24934,15 @@
 </file>
 
 <file path=customXml/item1.xml><?xml version="1.0" encoding="utf-8"?>
-<p:properties xmlns:p="http://schemas.microsoft.com/office/2006/metadata/properties" xmlns:xsi="http://www.w3.org/2001/XMLSchema-instance" xmlns:pc="http://schemas.microsoft.com/office/infopath/2007/PartnerControls">
-  <documentManagement/>
-</p:properties>
+<?mso-contentType ?>
+<FormTemplates xmlns="http://schemas.microsoft.com/sharepoint/v3/contenttype/forms">
+  <Display>DocumentLibraryForm</Display>
+  <Edit>DocumentLibraryForm</Edit>
+  <New>DocumentLibraryForm</New>
+</FormTemplates>
 </file>
 
 <file path=customXml/item2.xml><?xml version="1.0" encoding="utf-8"?>
-<b:Sources xmlns:b="http://schemas.openxmlformats.org/officeDocument/2006/bibliography" xmlns="http://schemas.openxmlformats.org/officeDocument/2006/bibliography" SelectedStyle="\APASixthEditionOfficeOnline.xsl" StyleName="APA" Version="6"/>
-</file>
-
-<file path=customXml/item3.xml><?xml version="1.0" encoding="utf-8"?>
 <ct:contentTypeSchema xmlns:ct="http://schemas.microsoft.com/office/2006/metadata/contentType" xmlns:ma="http://schemas.microsoft.com/office/2006/metadata/properties/metaAttributes" ct:_="" ma:_="" ma:contentTypeName="Documento" ma:contentTypeID="0x0101000EAA5A59788043469B799205968C483C" ma:contentTypeVersion="4" ma:contentTypeDescription="Crear nuevo documento." ma:contentTypeScope="" ma:versionID="3f9326a56acbc932ddcb85dee14d50b6">
   <xsd:schema xmlns:xsd="http://www.w3.org/2001/XMLSchema" xmlns:xs="http://www.w3.org/2001/XMLSchema" xmlns:p="http://schemas.microsoft.com/office/2006/metadata/properties" xmlns:ns3="e91cebcd-f7c0-4a5d-9bf3-f4881f193da8" targetNamespace="http://schemas.microsoft.com/office/2006/metadata/properties" ma:root="true" ma:fieldsID="cdf08c1a890700f709cccf699e97d388" ns3:_="">
     <xsd:import namespace="e91cebcd-f7c0-4a5d-9bf3-f4881f193da8"/>
@@ -25077,33 +25088,25 @@
 </ct:contentTypeSchema>
 </file>
 
+<file path=customXml/item3.xml><?xml version="1.0" encoding="utf-8"?>
+<b:Sources xmlns:b="http://schemas.openxmlformats.org/officeDocument/2006/bibliography" xmlns="http://schemas.openxmlformats.org/officeDocument/2006/bibliography" SelectedStyle="\APASixthEditionOfficeOnline.xsl" StyleName="APA" Version="6"/>
+</file>
+
 <file path=customXml/item4.xml><?xml version="1.0" encoding="utf-8"?>
-<?mso-contentType ?>
-<FormTemplates xmlns="http://schemas.microsoft.com/sharepoint/v3/contenttype/forms">
-  <Display>DocumentLibraryForm</Display>
-  <Edit>DocumentLibraryForm</Edit>
-  <New>DocumentLibraryForm</New>
-</FormTemplates>
+<p:properties xmlns:p="http://schemas.microsoft.com/office/2006/metadata/properties" xmlns:xsi="http://www.w3.org/2001/XMLSchema-instance" xmlns:pc="http://schemas.microsoft.com/office/infopath/2007/PartnerControls">
+  <documentManagement/>
+</p:properties>
 </file>
 
 <file path=customXml/itemProps1.xml><?xml version="1.0" encoding="utf-8"?>
-<ds:datastoreItem xmlns:ds="http://schemas.openxmlformats.org/officeDocument/2006/customXml" ds:itemID="{6DBEE806-F9B2-40EE-8119-F50A2A5349B0}">
+<ds:datastoreItem xmlns:ds="http://schemas.openxmlformats.org/officeDocument/2006/customXml" ds:itemID="{5933E01D-5565-41E4-8DCF-776A64465C6D}">
   <ds:schemaRefs>
-    <ds:schemaRef ds:uri="http://schemas.microsoft.com/office/2006/metadata/properties"/>
-    <ds:schemaRef ds:uri="http://schemas.microsoft.com/office/infopath/2007/PartnerControls"/>
+    <ds:schemaRef ds:uri="http://schemas.microsoft.com/sharepoint/v3/contenttype/forms"/>
   </ds:schemaRefs>
 </ds:datastoreItem>
 </file>
 
 <file path=customXml/itemProps2.xml><?xml version="1.0" encoding="utf-8"?>
-<ds:datastoreItem xmlns:ds="http://schemas.openxmlformats.org/officeDocument/2006/customXml" ds:itemID="{776ACE18-171A-4225-8E79-B22618D5A424}">
-  <ds:schemaRefs>
-    <ds:schemaRef ds:uri="http://schemas.openxmlformats.org/officeDocument/2006/bibliography"/>
-  </ds:schemaRefs>
-</ds:datastoreItem>
-</file>
-
-<file path=customXml/itemProps3.xml><?xml version="1.0" encoding="utf-8"?>
 <ds:datastoreItem xmlns:ds="http://schemas.openxmlformats.org/officeDocument/2006/customXml" ds:itemID="{69A167BB-B9CE-467D-936F-C618453B65BF}">
   <ds:schemaRefs>
     <ds:schemaRef ds:uri="http://schemas.microsoft.com/office/2006/metadata/contentType"/>
@@ -25121,10 +25124,19 @@
 </ds:datastoreItem>
 </file>
 
+<file path=customXml/itemProps3.xml><?xml version="1.0" encoding="utf-8"?>
+<ds:datastoreItem xmlns:ds="http://schemas.openxmlformats.org/officeDocument/2006/customXml" ds:itemID="{776ACE18-171A-4225-8E79-B22618D5A424}">
+  <ds:schemaRefs>
+    <ds:schemaRef ds:uri="http://schemas.openxmlformats.org/officeDocument/2006/bibliography"/>
+  </ds:schemaRefs>
+</ds:datastoreItem>
+</file>
+
 <file path=customXml/itemProps4.xml><?xml version="1.0" encoding="utf-8"?>
-<ds:datastoreItem xmlns:ds="http://schemas.openxmlformats.org/officeDocument/2006/customXml" ds:itemID="{5933E01D-5565-41E4-8DCF-776A64465C6D}">
+<ds:datastoreItem xmlns:ds="http://schemas.openxmlformats.org/officeDocument/2006/customXml" ds:itemID="{6DBEE806-F9B2-40EE-8119-F50A2A5349B0}">
   <ds:schemaRefs>
-    <ds:schemaRef ds:uri="http://schemas.microsoft.com/sharepoint/v3/contenttype/forms"/>
+    <ds:schemaRef ds:uri="http://schemas.microsoft.com/office/2006/metadata/properties"/>
+    <ds:schemaRef ds:uri="http://schemas.microsoft.com/office/infopath/2007/PartnerControls"/>
   </ds:schemaRefs>
 </ds:datastoreItem>
 </file>
</xml_diff>